<commit_message>
Vinh đang dọn mâm
</commit_message>
<xml_diff>
--- a/Nhom13_DangQuangVinh_1951061121.docx
+++ b/Nhom13_DangQuangVinh_1951061121.docx
@@ -6212,9 +6212,9 @@
         </w:rPr>
         <w:lastRenderedPageBreak/>
         <w:drawing>
-          <wp:inline distT="0" distB="0" distL="0" distR="0" wp14:anchorId="66351013" wp14:editId="671D62EB">
-            <wp:extent cx="5579745" cy="4297680"/>
-            <wp:effectExtent l="152400" t="152400" r="363855" b="369570"/>
+          <wp:inline distT="0" distB="0" distL="0" distR="0" wp14:anchorId="66351013" wp14:editId="025E797F">
+            <wp:extent cx="5484125" cy="4224030"/>
+            <wp:effectExtent l="152400" t="152400" r="364490" b="367030"/>
             <wp:docPr id="15" name="Picture 15"/>
             <wp:cNvGraphicFramePr>
               <a:graphicFrameLocks xmlns:a="http://schemas.openxmlformats.org/drawingml/2006/main" noChangeAspect="1"/>
@@ -6241,7 +6241,7 @@
                   <pic:spPr>
                     <a:xfrm>
                       <a:off x="0" y="0"/>
-                      <a:ext cx="5579745" cy="4297680"/>
+                      <a:ext cx="5519271" cy="4251100"/>
                     </a:xfrm>
                     <a:prstGeom prst="rect">
                       <a:avLst/>

</xml_diff>

<commit_message>
Vinh đã dọn mâm xong đợi Phúc thôi
</commit_message>
<xml_diff>
--- a/Nhom13_DangQuangVinh_1951061121.docx
+++ b/Nhom13_DangQuangVinh_1951061121.docx
@@ -1360,17 +1360,13 @@
         </w:rPr>
         <w:t>2</w:t>
       </w:r>
-      <w:bookmarkStart w:id="15" w:name="_Toc478733600"/>
-      <w:bookmarkStart w:id="16" w:name="_Hlk41666656"/>
-    </w:p>
-    <w:p>
-      <w:bookmarkStart w:id="17" w:name="_Toc478733601"/>
-      <w:bookmarkEnd w:id="5"/>
-      <w:bookmarkEnd w:id="6"/>
-      <w:bookmarkEnd w:id="7"/>
-      <w:bookmarkEnd w:id="14"/>
-      <w:bookmarkEnd w:id="15"/>
-    </w:p>
+      <w:bookmarkStart w:id="15" w:name="_Hlk41666656"/>
+    </w:p>
+    <w:bookmarkEnd w:id="5"/>
+    <w:bookmarkEnd w:id="6"/>
+    <w:bookmarkEnd w:id="7"/>
+    <w:bookmarkEnd w:id="14"/>
+    <w:p/>
     <w:p>
       <w:pPr>
         <w:jc w:val="center"/>
@@ -1621,7 +1617,8 @@
           <w:szCs w:val="28"/>
         </w:rPr>
       </w:pPr>
-      <w:bookmarkStart w:id="18" w:name="_Toc86956049"/>
+      <w:bookmarkStart w:id="16" w:name="_Toc86956049"/>
+      <w:bookmarkStart w:id="17" w:name="_Toc93016650"/>
       <w:r>
         <w:rPr>
           <w:rFonts w:ascii="Times New Roman" w:hAnsi="Times New Roman" w:cs="Times New Roman"/>
@@ -1631,7 +1628,8 @@
         </w:rPr>
         <w:t>Phân công công việc và thông tin</w:t>
       </w:r>
-      <w:bookmarkEnd w:id="18"/>
+      <w:bookmarkEnd w:id="16"/>
+      <w:bookmarkEnd w:id="17"/>
     </w:p>
     <w:p/>
     <w:tbl>
@@ -2314,7 +2312,6 @@
         <w:lastRenderedPageBreak/>
         <w:t>MỤC LỤC</w:t>
       </w:r>
-      <w:bookmarkEnd w:id="17"/>
     </w:p>
     <w:sdt>
       <w:sdtPr>
@@ -2357,11 +2354,8 @@
               <w:tab w:val="right" w:leader="dot" w:pos="8777"/>
             </w:tabs>
             <w:rPr>
-              <w:rFonts w:ascii="Times New Roman" w:eastAsiaTheme="minorEastAsia" w:hAnsi="Times New Roman" w:cs="Times New Roman"/>
-              <w:b/>
+              <w:rFonts w:eastAsiaTheme="minorEastAsia"/>
               <w:noProof/>
-              <w:sz w:val="26"/>
-              <w:szCs w:val="26"/>
             </w:rPr>
           </w:pPr>
           <w:r>
@@ -2391,91 +2385,61 @@
             </w:rPr>
             <w:fldChar w:fldCharType="separate"/>
           </w:r>
-          <w:hyperlink w:anchor="_Toc478733600" w:history="1">
+          <w:hyperlink w:anchor="_Toc93016650" w:history="1">
             <w:r>
               <w:rPr>
                 <w:rStyle w:val="Hyperlink"/>
                 <w:rFonts w:ascii="Times New Roman" w:hAnsi="Times New Roman" w:cs="Times New Roman"/>
                 <w:b/>
                 <w:noProof/>
-                <w:sz w:val="26"/>
-                <w:szCs w:val="26"/>
               </w:rPr>
-              <w:t>LỜI NÓI ĐẦU</w:t>
+              <w:t>Phân công công việc và thông tin</w:t>
             </w:r>
             <w:r>
               <w:rPr>
-                <w:rFonts w:ascii="Times New Roman" w:hAnsi="Times New Roman" w:cs="Times New Roman"/>
-                <w:b/>
                 <w:noProof/>
                 <w:webHidden/>
-                <w:sz w:val="26"/>
-                <w:szCs w:val="26"/>
               </w:rPr>
               <w:tab/>
             </w:r>
             <w:r>
               <w:rPr>
-                <w:rFonts w:ascii="Times New Roman" w:hAnsi="Times New Roman" w:cs="Times New Roman"/>
-                <w:b/>
                 <w:noProof/>
                 <w:webHidden/>
-                <w:sz w:val="26"/>
-                <w:szCs w:val="26"/>
               </w:rPr>
               <w:fldChar w:fldCharType="begin"/>
             </w:r>
             <w:r>
               <w:rPr>
-                <w:rFonts w:ascii="Times New Roman" w:hAnsi="Times New Roman" w:cs="Times New Roman"/>
-                <w:b/>
                 <w:noProof/>
                 <w:webHidden/>
-                <w:sz w:val="26"/>
-                <w:szCs w:val="26"/>
               </w:rPr>
-              <w:instrText xml:space="preserve"> PAGEREF _Toc478733600 \h </w:instrText>
+              <w:instrText xml:space="preserve"> PAGEREF _Toc93016650 \h </w:instrText>
             </w:r>
             <w:r>
               <w:rPr>
-                <w:rFonts w:ascii="Times New Roman" w:hAnsi="Times New Roman" w:cs="Times New Roman"/>
-                <w:b/>
                 <w:noProof/>
                 <w:webHidden/>
-                <w:sz w:val="26"/>
-                <w:szCs w:val="26"/>
               </w:rPr>
             </w:r>
             <w:r>
               <w:rPr>
-                <w:rFonts w:ascii="Times New Roman" w:hAnsi="Times New Roman" w:cs="Times New Roman"/>
-                <w:b/>
                 <w:noProof/>
                 <w:webHidden/>
-                <w:sz w:val="26"/>
-                <w:szCs w:val="26"/>
               </w:rPr>
               <w:fldChar w:fldCharType="separate"/>
             </w:r>
             <w:r>
               <w:rPr>
-                <w:rFonts w:ascii="Times New Roman" w:hAnsi="Times New Roman" w:cs="Times New Roman"/>
-                <w:b/>
                 <w:noProof/>
                 <w:webHidden/>
-                <w:sz w:val="26"/>
-                <w:szCs w:val="26"/>
               </w:rPr>
               <w:t>2</w:t>
             </w:r>
             <w:r>
               <w:rPr>
-                <w:rFonts w:ascii="Times New Roman" w:hAnsi="Times New Roman" w:cs="Times New Roman"/>
-                <w:b/>
                 <w:noProof/>
                 <w:webHidden/>
-                <w:sz w:val="26"/>
-                <w:szCs w:val="26"/>
               </w:rPr>
               <w:fldChar w:fldCharType="end"/>
             </w:r>
@@ -2488,98 +2452,1736 @@
               <w:tab w:val="right" w:leader="dot" w:pos="8777"/>
             </w:tabs>
             <w:rPr>
-              <w:rFonts w:ascii="Times New Roman" w:eastAsiaTheme="minorEastAsia" w:hAnsi="Times New Roman" w:cs="Times New Roman"/>
-              <w:b/>
+              <w:rFonts w:eastAsiaTheme="minorEastAsia"/>
               <w:noProof/>
-              <w:sz w:val="26"/>
-              <w:szCs w:val="26"/>
             </w:rPr>
           </w:pPr>
-          <w:hyperlink w:anchor="_Toc478733601" w:history="1">
+          <w:hyperlink w:anchor="_Toc93016651" w:history="1">
+            <w:r>
+              <w:rPr>
+                <w:rStyle w:val="Hyperlink"/>
+                <w:noProof/>
+              </w:rPr>
+              <w:t>LỜI NÓI ĐẦU</w:t>
+            </w:r>
+            <w:r>
+              <w:rPr>
+                <w:noProof/>
+                <w:webHidden/>
+              </w:rPr>
+              <w:tab/>
+            </w:r>
+            <w:r>
+              <w:rPr>
+                <w:noProof/>
+                <w:webHidden/>
+              </w:rPr>
+              <w:fldChar w:fldCharType="begin"/>
+            </w:r>
+            <w:r>
+              <w:rPr>
+                <w:noProof/>
+                <w:webHidden/>
+              </w:rPr>
+              <w:instrText xml:space="preserve"> PAGEREF _Toc93016651 \h </w:instrText>
+            </w:r>
+            <w:r>
+              <w:rPr>
+                <w:noProof/>
+                <w:webHidden/>
+              </w:rPr>
+            </w:r>
+            <w:r>
+              <w:rPr>
+                <w:noProof/>
+                <w:webHidden/>
+              </w:rPr>
+              <w:fldChar w:fldCharType="separate"/>
+            </w:r>
+            <w:r>
+              <w:rPr>
+                <w:noProof/>
+                <w:webHidden/>
+              </w:rPr>
+              <w:t>4</w:t>
+            </w:r>
+            <w:r>
+              <w:rPr>
+                <w:noProof/>
+                <w:webHidden/>
+              </w:rPr>
+              <w:fldChar w:fldCharType="end"/>
+            </w:r>
+          </w:hyperlink>
+        </w:p>
+        <w:p>
+          <w:pPr>
+            <w:pStyle w:val="TOC1"/>
+            <w:tabs>
+              <w:tab w:val="left" w:pos="440"/>
+              <w:tab w:val="right" w:leader="dot" w:pos="8777"/>
+            </w:tabs>
+            <w:rPr>
+              <w:rFonts w:eastAsiaTheme="minorEastAsia"/>
+              <w:noProof/>
+            </w:rPr>
+          </w:pPr>
+          <w:hyperlink w:anchor="_Toc93016652" w:history="1">
             <w:r>
               <w:rPr>
                 <w:rStyle w:val="Hyperlink"/>
                 <w:rFonts w:ascii="Times New Roman" w:hAnsi="Times New Roman" w:cs="Times New Roman"/>
                 <w:b/>
                 <w:noProof/>
-                <w:sz w:val="26"/>
-                <w:szCs w:val="26"/>
               </w:rPr>
-              <w:t>MỤC LỤC</w:t>
+              <w:t>1.</w:t>
             </w:r>
             <w:r>
               <w:rPr>
+                <w:rFonts w:eastAsiaTheme="minorEastAsia"/>
+                <w:noProof/>
+              </w:rPr>
+              <w:tab/>
+            </w:r>
+            <w:r>
+              <w:rPr>
+                <w:rStyle w:val="Hyperlink"/>
                 <w:rFonts w:ascii="Times New Roman" w:hAnsi="Times New Roman" w:cs="Times New Roman"/>
                 <w:b/>
                 <w:noProof/>
+              </w:rPr>
+              <w:t>Xác định quy tắc/ràng buộc, xây dựng mô hình thực thể liên kết ER</w:t>
+            </w:r>
+            <w:r>
+              <w:rPr>
+                <w:noProof/>
                 <w:webHidden/>
-                <w:sz w:val="26"/>
-                <w:szCs w:val="26"/>
               </w:rPr>
               <w:tab/>
             </w:r>
             <w:r>
               <w:rPr>
+                <w:noProof/>
+                <w:webHidden/>
+              </w:rPr>
+              <w:fldChar w:fldCharType="begin"/>
+            </w:r>
+            <w:r>
+              <w:rPr>
+                <w:noProof/>
+                <w:webHidden/>
+              </w:rPr>
+              <w:instrText xml:space="preserve"> PAGEREF _Toc93016652 \h </w:instrText>
+            </w:r>
+            <w:r>
+              <w:rPr>
+                <w:noProof/>
+                <w:webHidden/>
+              </w:rPr>
+            </w:r>
+            <w:r>
+              <w:rPr>
+                <w:noProof/>
+                <w:webHidden/>
+              </w:rPr>
+              <w:fldChar w:fldCharType="separate"/>
+            </w:r>
+            <w:r>
+              <w:rPr>
+                <w:noProof/>
+                <w:webHidden/>
+              </w:rPr>
+              <w:t>5</w:t>
+            </w:r>
+            <w:r>
+              <w:rPr>
+                <w:noProof/>
+                <w:webHidden/>
+              </w:rPr>
+              <w:fldChar w:fldCharType="end"/>
+            </w:r>
+          </w:hyperlink>
+        </w:p>
+        <w:p>
+          <w:pPr>
+            <w:pStyle w:val="TOC2"/>
+            <w:tabs>
+              <w:tab w:val="left" w:pos="880"/>
+            </w:tabs>
+            <w:rPr>
+              <w:rFonts w:eastAsiaTheme="minorEastAsia"/>
+              <w:noProof/>
+            </w:rPr>
+          </w:pPr>
+          <w:hyperlink w:anchor="_Toc93016653" w:history="1">
+            <w:r>
+              <w:rPr>
+                <w:rStyle w:val="Hyperlink"/>
+                <w:rFonts w:ascii="Times New Roman" w:hAnsi="Times New Roman" w:cs="Times New Roman"/>
+                <w:b/>
+                <w:bCs/>
+                <w:noProof/>
+              </w:rPr>
+              <w:t>1.1.</w:t>
+            </w:r>
+            <w:r>
+              <w:rPr>
+                <w:rFonts w:eastAsiaTheme="minorEastAsia"/>
+                <w:noProof/>
+              </w:rPr>
+              <w:tab/>
+            </w:r>
+            <w:r>
+              <w:rPr>
+                <w:rStyle w:val="Hyperlink"/>
                 <w:rFonts w:ascii="Times New Roman" w:hAnsi="Times New Roman" w:cs="Times New Roman"/>
                 <w:b/>
                 <w:noProof/>
+              </w:rPr>
+              <w:t>Các thực thể, thuộc tính</w:t>
+            </w:r>
+            <w:r>
+              <w:rPr>
+                <w:rStyle w:val="Hyperlink"/>
+                <w:rFonts w:ascii="Times New Roman" w:hAnsi="Times New Roman" w:cs="Times New Roman"/>
+                <w:noProof/>
+              </w:rPr>
+              <w:t>:</w:t>
+            </w:r>
+            <w:r>
+              <w:rPr>
+                <w:noProof/>
                 <w:webHidden/>
-                <w:sz w:val="26"/>
-                <w:szCs w:val="26"/>
+              </w:rPr>
+              <w:tab/>
+            </w:r>
+            <w:r>
+              <w:rPr>
+                <w:noProof/>
+                <w:webHidden/>
               </w:rPr>
               <w:fldChar w:fldCharType="begin"/>
             </w:r>
             <w:r>
               <w:rPr>
+                <w:noProof/>
+                <w:webHidden/>
+              </w:rPr>
+              <w:instrText xml:space="preserve"> PAGEREF _Toc93016653 \h </w:instrText>
+            </w:r>
+            <w:r>
+              <w:rPr>
+                <w:noProof/>
+                <w:webHidden/>
+              </w:rPr>
+            </w:r>
+            <w:r>
+              <w:rPr>
+                <w:noProof/>
+                <w:webHidden/>
+              </w:rPr>
+              <w:fldChar w:fldCharType="separate"/>
+            </w:r>
+            <w:r>
+              <w:rPr>
+                <w:noProof/>
+                <w:webHidden/>
+              </w:rPr>
+              <w:t>5</w:t>
+            </w:r>
+            <w:r>
+              <w:rPr>
+                <w:noProof/>
+                <w:webHidden/>
+              </w:rPr>
+              <w:fldChar w:fldCharType="end"/>
+            </w:r>
+          </w:hyperlink>
+        </w:p>
+        <w:p>
+          <w:pPr>
+            <w:pStyle w:val="TOC2"/>
+            <w:tabs>
+              <w:tab w:val="left" w:pos="880"/>
+            </w:tabs>
+            <w:rPr>
+              <w:rFonts w:eastAsiaTheme="minorEastAsia"/>
+              <w:noProof/>
+            </w:rPr>
+          </w:pPr>
+          <w:hyperlink w:anchor="_Toc93016654" w:history="1">
+            <w:r>
+              <w:rPr>
+                <w:rStyle w:val="Hyperlink"/>
+                <w:rFonts w:ascii="Times New Roman" w:hAnsi="Times New Roman" w:cs="Times New Roman"/>
+                <w:b/>
+                <w:bCs/>
+                <w:noProof/>
+              </w:rPr>
+              <w:t>1.2.</w:t>
+            </w:r>
+            <w:r>
+              <w:rPr>
+                <w:rFonts w:eastAsiaTheme="minorEastAsia"/>
+                <w:noProof/>
+              </w:rPr>
+              <w:tab/>
+            </w:r>
+            <w:r>
+              <w:rPr>
+                <w:rStyle w:val="Hyperlink"/>
                 <w:rFonts w:ascii="Times New Roman" w:hAnsi="Times New Roman" w:cs="Times New Roman"/>
                 <w:b/>
                 <w:noProof/>
+              </w:rPr>
+              <w:t>Các quy tắc / ràng buộc</w:t>
+            </w:r>
+            <w:r>
+              <w:rPr>
+                <w:noProof/>
                 <w:webHidden/>
-                <w:sz w:val="26"/>
-                <w:szCs w:val="26"/>
               </w:rPr>
-              <w:instrText xml:space="preserve"> PAGEREF _Toc478733601 \h </w:instrText>
+              <w:tab/>
             </w:r>
             <w:r>
               <w:rPr>
+                <w:noProof/>
+                <w:webHidden/>
+              </w:rPr>
+              <w:fldChar w:fldCharType="begin"/>
+            </w:r>
+            <w:r>
+              <w:rPr>
+                <w:noProof/>
+                <w:webHidden/>
+              </w:rPr>
+              <w:instrText xml:space="preserve"> PAGEREF _Toc93016654 \h </w:instrText>
+            </w:r>
+            <w:r>
+              <w:rPr>
+                <w:noProof/>
+                <w:webHidden/>
+              </w:rPr>
+            </w:r>
+            <w:r>
+              <w:rPr>
+                <w:noProof/>
+                <w:webHidden/>
+              </w:rPr>
+              <w:fldChar w:fldCharType="separate"/>
+            </w:r>
+            <w:r>
+              <w:rPr>
+                <w:noProof/>
+                <w:webHidden/>
+              </w:rPr>
+              <w:t>5</w:t>
+            </w:r>
+            <w:r>
+              <w:rPr>
+                <w:noProof/>
+                <w:webHidden/>
+              </w:rPr>
+              <w:fldChar w:fldCharType="end"/>
+            </w:r>
+          </w:hyperlink>
+        </w:p>
+        <w:p>
+          <w:pPr>
+            <w:pStyle w:val="TOC2"/>
+            <w:tabs>
+              <w:tab w:val="left" w:pos="880"/>
+            </w:tabs>
+            <w:rPr>
+              <w:rFonts w:eastAsiaTheme="minorEastAsia"/>
+              <w:noProof/>
+            </w:rPr>
+          </w:pPr>
+          <w:hyperlink w:anchor="_Toc93016655" w:history="1">
+            <w:r>
+              <w:rPr>
+                <w:rStyle w:val="Hyperlink"/>
+                <w:rFonts w:ascii="Times New Roman" w:hAnsi="Times New Roman" w:cs="Times New Roman"/>
+                <w:b/>
+                <w:bCs/>
+                <w:noProof/>
+              </w:rPr>
+              <w:t>1.3.</w:t>
+            </w:r>
+            <w:r>
+              <w:rPr>
+                <w:rFonts w:eastAsiaTheme="minorEastAsia"/>
+                <w:noProof/>
+              </w:rPr>
+              <w:tab/>
+            </w:r>
+            <w:r>
+              <w:rPr>
+                <w:rStyle w:val="Hyperlink"/>
                 <w:rFonts w:ascii="Times New Roman" w:hAnsi="Times New Roman" w:cs="Times New Roman"/>
                 <w:b/>
                 <w:noProof/>
+              </w:rPr>
+              <w:t>Bảng chi tiết thuộc tính các bảng</w:t>
+            </w:r>
+            <w:r>
+              <w:rPr>
+                <w:noProof/>
                 <w:webHidden/>
-                <w:sz w:val="26"/>
-                <w:szCs w:val="26"/>
               </w:rPr>
+              <w:tab/>
             </w:r>
             <w:r>
               <w:rPr>
+                <w:noProof/>
+                <w:webHidden/>
+              </w:rPr>
+              <w:fldChar w:fldCharType="begin"/>
+            </w:r>
+            <w:r>
+              <w:rPr>
+                <w:noProof/>
+                <w:webHidden/>
+              </w:rPr>
+              <w:instrText xml:space="preserve"> PAGEREF _Toc93016655 \h </w:instrText>
+            </w:r>
+            <w:r>
+              <w:rPr>
+                <w:noProof/>
+                <w:webHidden/>
+              </w:rPr>
+            </w:r>
+            <w:r>
+              <w:rPr>
+                <w:noProof/>
+                <w:webHidden/>
+              </w:rPr>
+              <w:fldChar w:fldCharType="separate"/>
+            </w:r>
+            <w:r>
+              <w:rPr>
+                <w:noProof/>
+                <w:webHidden/>
+              </w:rPr>
+              <w:t>6</w:t>
+            </w:r>
+            <w:r>
+              <w:rPr>
+                <w:noProof/>
+                <w:webHidden/>
+              </w:rPr>
+              <w:fldChar w:fldCharType="end"/>
+            </w:r>
+          </w:hyperlink>
+        </w:p>
+        <w:p>
+          <w:pPr>
+            <w:pStyle w:val="TOC2"/>
+            <w:tabs>
+              <w:tab w:val="left" w:pos="880"/>
+            </w:tabs>
+            <w:rPr>
+              <w:rFonts w:eastAsiaTheme="minorEastAsia"/>
+              <w:noProof/>
+            </w:rPr>
+          </w:pPr>
+          <w:hyperlink w:anchor="_Toc93016656" w:history="1">
+            <w:r>
+              <w:rPr>
+                <w:rStyle w:val="Hyperlink"/>
+                <w:rFonts w:ascii="Times New Roman" w:hAnsi="Times New Roman" w:cs="Times New Roman"/>
+                <w:b/>
+                <w:bCs/>
+                <w:noProof/>
+              </w:rPr>
+              <w:t>1.4.</w:t>
+            </w:r>
+            <w:r>
+              <w:rPr>
+                <w:rFonts w:eastAsiaTheme="minorEastAsia"/>
+                <w:noProof/>
+              </w:rPr>
+              <w:tab/>
+            </w:r>
+            <w:r>
+              <w:rPr>
+                <w:rStyle w:val="Hyperlink"/>
                 <w:rFonts w:ascii="Times New Roman" w:hAnsi="Times New Roman" w:cs="Times New Roman"/>
                 <w:b/>
                 <w:noProof/>
+              </w:rPr>
+              <w:t>Vẽ mô hình thực thể liên kết chuẩn hóa và thu gọn sơ đồ</w:t>
+            </w:r>
+            <w:r>
+              <w:rPr>
+                <w:noProof/>
                 <w:webHidden/>
-                <w:sz w:val="26"/>
-                <w:szCs w:val="26"/>
+              </w:rPr>
+              <w:tab/>
+            </w:r>
+            <w:r>
+              <w:rPr>
+                <w:noProof/>
+                <w:webHidden/>
+              </w:rPr>
+              <w:fldChar w:fldCharType="begin"/>
+            </w:r>
+            <w:r>
+              <w:rPr>
+                <w:noProof/>
+                <w:webHidden/>
+              </w:rPr>
+              <w:instrText xml:space="preserve"> PAGEREF _Toc93016656 \h </w:instrText>
+            </w:r>
+            <w:r>
+              <w:rPr>
+                <w:noProof/>
+                <w:webHidden/>
+              </w:rPr>
+            </w:r>
+            <w:r>
+              <w:rPr>
+                <w:noProof/>
+                <w:webHidden/>
               </w:rPr>
               <w:fldChar w:fldCharType="separate"/>
             </w:r>
             <w:r>
               <w:rPr>
+                <w:noProof/>
+                <w:webHidden/>
+              </w:rPr>
+              <w:t>7</w:t>
+            </w:r>
+            <w:r>
+              <w:rPr>
+                <w:noProof/>
+                <w:webHidden/>
+              </w:rPr>
+              <w:fldChar w:fldCharType="end"/>
+            </w:r>
+          </w:hyperlink>
+        </w:p>
+        <w:p>
+          <w:pPr>
+            <w:pStyle w:val="TOC1"/>
+            <w:tabs>
+              <w:tab w:val="left" w:pos="440"/>
+              <w:tab w:val="right" w:leader="dot" w:pos="8777"/>
+            </w:tabs>
+            <w:rPr>
+              <w:rFonts w:eastAsiaTheme="minorEastAsia"/>
+              <w:noProof/>
+            </w:rPr>
+          </w:pPr>
+          <w:hyperlink w:anchor="_Toc93016657" w:history="1">
+            <w:r>
+              <w:rPr>
+                <w:rStyle w:val="Hyperlink"/>
                 <w:rFonts w:ascii="Times New Roman" w:hAnsi="Times New Roman" w:cs="Times New Roman"/>
                 <w:b/>
                 <w:noProof/>
-                <w:webHidden/>
-                <w:sz w:val="26"/>
-                <w:szCs w:val="26"/>
               </w:rPr>
-              <w:t>3</w:t>
+              <w:t>2.</w:t>
             </w:r>
             <w:r>
               <w:rPr>
+                <w:rFonts w:eastAsiaTheme="minorEastAsia"/>
+                <w:noProof/>
+              </w:rPr>
+              <w:tab/>
+            </w:r>
+            <w:r>
+              <w:rPr>
+                <w:rStyle w:val="Hyperlink"/>
                 <w:rFonts w:ascii="Times New Roman" w:hAnsi="Times New Roman" w:cs="Times New Roman"/>
                 <w:b/>
                 <w:noProof/>
+              </w:rPr>
+              <w:t>Chuyển từ mô hình ER sang mô hình quan hệ</w:t>
+            </w:r>
+            <w:r>
+              <w:rPr>
+                <w:noProof/>
                 <w:webHidden/>
-                <w:sz w:val="26"/>
-                <w:szCs w:val="26"/>
+              </w:rPr>
+              <w:tab/>
+            </w:r>
+            <w:r>
+              <w:rPr>
+                <w:noProof/>
+                <w:webHidden/>
+              </w:rPr>
+              <w:fldChar w:fldCharType="begin"/>
+            </w:r>
+            <w:r>
+              <w:rPr>
+                <w:noProof/>
+                <w:webHidden/>
+              </w:rPr>
+              <w:instrText xml:space="preserve"> PAGEREF _Toc93016657 \h </w:instrText>
+            </w:r>
+            <w:r>
+              <w:rPr>
+                <w:noProof/>
+                <w:webHidden/>
+              </w:rPr>
+            </w:r>
+            <w:r>
+              <w:rPr>
+                <w:noProof/>
+                <w:webHidden/>
+              </w:rPr>
+              <w:fldChar w:fldCharType="separate"/>
+            </w:r>
+            <w:r>
+              <w:rPr>
+                <w:noProof/>
+                <w:webHidden/>
+              </w:rPr>
+              <w:t>8</w:t>
+            </w:r>
+            <w:r>
+              <w:rPr>
+                <w:noProof/>
+                <w:webHidden/>
+              </w:rPr>
+              <w:fldChar w:fldCharType="end"/>
+            </w:r>
+          </w:hyperlink>
+        </w:p>
+        <w:p>
+          <w:pPr>
+            <w:pStyle w:val="TOC1"/>
+            <w:tabs>
+              <w:tab w:val="left" w:pos="440"/>
+              <w:tab w:val="right" w:leader="dot" w:pos="8777"/>
+            </w:tabs>
+            <w:rPr>
+              <w:rFonts w:eastAsiaTheme="minorEastAsia"/>
+              <w:noProof/>
+            </w:rPr>
+          </w:pPr>
+          <w:hyperlink w:anchor="_Toc93016658" w:history="1">
+            <w:r>
+              <w:rPr>
+                <w:rStyle w:val="Hyperlink"/>
+                <w:rFonts w:ascii="Times New Roman" w:hAnsi="Times New Roman" w:cs="Times New Roman"/>
+                <w:b/>
+                <w:noProof/>
+              </w:rPr>
+              <w:t>3.</w:t>
+            </w:r>
+            <w:r>
+              <w:rPr>
+                <w:rFonts w:eastAsiaTheme="minorEastAsia"/>
+                <w:noProof/>
+              </w:rPr>
+              <w:tab/>
+            </w:r>
+            <w:r>
+              <w:rPr>
+                <w:rStyle w:val="Hyperlink"/>
+                <w:rFonts w:ascii="Times New Roman" w:hAnsi="Times New Roman" w:cs="Times New Roman"/>
+                <w:b/>
+                <w:noProof/>
+              </w:rPr>
+              <w:t>Chức năng của hàm, thủ tục, trigger, view trong phần mềm</w:t>
+            </w:r>
+            <w:r>
+              <w:rPr>
+                <w:noProof/>
+                <w:webHidden/>
+              </w:rPr>
+              <w:tab/>
+            </w:r>
+            <w:r>
+              <w:rPr>
+                <w:noProof/>
+                <w:webHidden/>
+              </w:rPr>
+              <w:fldChar w:fldCharType="begin"/>
+            </w:r>
+            <w:r>
+              <w:rPr>
+                <w:noProof/>
+                <w:webHidden/>
+              </w:rPr>
+              <w:instrText xml:space="preserve"> PAGEREF _Toc93016658 \h </w:instrText>
+            </w:r>
+            <w:r>
+              <w:rPr>
+                <w:noProof/>
+                <w:webHidden/>
+              </w:rPr>
+            </w:r>
+            <w:r>
+              <w:rPr>
+                <w:noProof/>
+                <w:webHidden/>
+              </w:rPr>
+              <w:fldChar w:fldCharType="separate"/>
+            </w:r>
+            <w:r>
+              <w:rPr>
+                <w:noProof/>
+                <w:webHidden/>
+              </w:rPr>
+              <w:t>8</w:t>
+            </w:r>
+            <w:r>
+              <w:rPr>
+                <w:noProof/>
+                <w:webHidden/>
+              </w:rPr>
+              <w:fldChar w:fldCharType="end"/>
+            </w:r>
+          </w:hyperlink>
+        </w:p>
+        <w:p>
+          <w:pPr>
+            <w:pStyle w:val="TOC2"/>
+            <w:tabs>
+              <w:tab w:val="left" w:pos="880"/>
+            </w:tabs>
+            <w:rPr>
+              <w:rFonts w:eastAsiaTheme="minorEastAsia"/>
+              <w:noProof/>
+            </w:rPr>
+          </w:pPr>
+          <w:hyperlink w:anchor="_Toc93016659" w:history="1">
+            <w:r>
+              <w:rPr>
+                <w:rStyle w:val="Hyperlink"/>
+                <w:rFonts w:ascii="Times New Roman" w:hAnsi="Times New Roman" w:cs="Times New Roman"/>
+                <w:b/>
+                <w:noProof/>
+              </w:rPr>
+              <w:t>3.1.</w:t>
+            </w:r>
+            <w:r>
+              <w:rPr>
+                <w:rFonts w:eastAsiaTheme="minorEastAsia"/>
+                <w:noProof/>
+              </w:rPr>
+              <w:tab/>
+            </w:r>
+            <w:r>
+              <w:rPr>
+                <w:rStyle w:val="Hyperlink"/>
+                <w:rFonts w:ascii="Times New Roman" w:hAnsi="Times New Roman" w:cs="Times New Roman"/>
+                <w:b/>
+                <w:noProof/>
+              </w:rPr>
+              <w:t>View</w:t>
+            </w:r>
+            <w:r>
+              <w:rPr>
+                <w:noProof/>
+                <w:webHidden/>
+              </w:rPr>
+              <w:tab/>
+            </w:r>
+            <w:r>
+              <w:rPr>
+                <w:noProof/>
+                <w:webHidden/>
+              </w:rPr>
+              <w:fldChar w:fldCharType="begin"/>
+            </w:r>
+            <w:r>
+              <w:rPr>
+                <w:noProof/>
+                <w:webHidden/>
+              </w:rPr>
+              <w:instrText xml:space="preserve"> PAGEREF _Toc93016659 \h </w:instrText>
+            </w:r>
+            <w:r>
+              <w:rPr>
+                <w:noProof/>
+                <w:webHidden/>
+              </w:rPr>
+            </w:r>
+            <w:r>
+              <w:rPr>
+                <w:noProof/>
+                <w:webHidden/>
+              </w:rPr>
+              <w:fldChar w:fldCharType="separate"/>
+            </w:r>
+            <w:r>
+              <w:rPr>
+                <w:noProof/>
+                <w:webHidden/>
+              </w:rPr>
+              <w:t>8</w:t>
+            </w:r>
+            <w:r>
+              <w:rPr>
+                <w:noProof/>
+                <w:webHidden/>
+              </w:rPr>
+              <w:fldChar w:fldCharType="end"/>
+            </w:r>
+          </w:hyperlink>
+        </w:p>
+        <w:p>
+          <w:pPr>
+            <w:pStyle w:val="TOC2"/>
+            <w:tabs>
+              <w:tab w:val="left" w:pos="880"/>
+            </w:tabs>
+            <w:rPr>
+              <w:rFonts w:eastAsiaTheme="minorEastAsia"/>
+              <w:noProof/>
+            </w:rPr>
+          </w:pPr>
+          <w:hyperlink w:anchor="_Toc93016660" w:history="1">
+            <w:r>
+              <w:rPr>
+                <w:rStyle w:val="Hyperlink"/>
+                <w:rFonts w:ascii="Times New Roman" w:hAnsi="Times New Roman" w:cs="Times New Roman"/>
+                <w:b/>
+                <w:noProof/>
+              </w:rPr>
+              <w:t>3.2.</w:t>
+            </w:r>
+            <w:r>
+              <w:rPr>
+                <w:rFonts w:eastAsiaTheme="minorEastAsia"/>
+                <w:noProof/>
+              </w:rPr>
+              <w:tab/>
+            </w:r>
+            <w:r>
+              <w:rPr>
+                <w:rStyle w:val="Hyperlink"/>
+                <w:rFonts w:ascii="Times New Roman" w:hAnsi="Times New Roman" w:cs="Times New Roman"/>
+                <w:b/>
+                <w:noProof/>
+              </w:rPr>
+              <w:t>function</w:t>
+            </w:r>
+            <w:r>
+              <w:rPr>
+                <w:noProof/>
+                <w:webHidden/>
+              </w:rPr>
+              <w:tab/>
+            </w:r>
+            <w:r>
+              <w:rPr>
+                <w:noProof/>
+                <w:webHidden/>
+              </w:rPr>
+              <w:fldChar w:fldCharType="begin"/>
+            </w:r>
+            <w:r>
+              <w:rPr>
+                <w:noProof/>
+                <w:webHidden/>
+              </w:rPr>
+              <w:instrText xml:space="preserve"> PAGEREF _Toc93016660 \h </w:instrText>
+            </w:r>
+            <w:r>
+              <w:rPr>
+                <w:noProof/>
+                <w:webHidden/>
+              </w:rPr>
+            </w:r>
+            <w:r>
+              <w:rPr>
+                <w:noProof/>
+                <w:webHidden/>
+              </w:rPr>
+              <w:fldChar w:fldCharType="separate"/>
+            </w:r>
+            <w:r>
+              <w:rPr>
+                <w:noProof/>
+                <w:webHidden/>
+              </w:rPr>
+              <w:t>9</w:t>
+            </w:r>
+            <w:r>
+              <w:rPr>
+                <w:noProof/>
+                <w:webHidden/>
+              </w:rPr>
+              <w:fldChar w:fldCharType="end"/>
+            </w:r>
+          </w:hyperlink>
+        </w:p>
+        <w:p>
+          <w:pPr>
+            <w:pStyle w:val="TOC2"/>
+            <w:tabs>
+              <w:tab w:val="left" w:pos="880"/>
+            </w:tabs>
+            <w:rPr>
+              <w:rFonts w:eastAsiaTheme="minorEastAsia"/>
+              <w:noProof/>
+            </w:rPr>
+          </w:pPr>
+          <w:hyperlink w:anchor="_Toc93016661" w:history="1">
+            <w:r>
+              <w:rPr>
+                <w:rStyle w:val="Hyperlink"/>
+                <w:rFonts w:ascii="Times New Roman" w:hAnsi="Times New Roman" w:cs="Times New Roman"/>
+                <w:b/>
+                <w:noProof/>
+              </w:rPr>
+              <w:t>3.3.</w:t>
+            </w:r>
+            <w:r>
+              <w:rPr>
+                <w:rFonts w:eastAsiaTheme="minorEastAsia"/>
+                <w:noProof/>
+              </w:rPr>
+              <w:tab/>
+            </w:r>
+            <w:r>
+              <w:rPr>
+                <w:rStyle w:val="Hyperlink"/>
+                <w:rFonts w:ascii="Times New Roman" w:hAnsi="Times New Roman" w:cs="Times New Roman"/>
+                <w:b/>
+                <w:noProof/>
+              </w:rPr>
+              <w:t>trigger</w:t>
+            </w:r>
+            <w:r>
+              <w:rPr>
+                <w:noProof/>
+                <w:webHidden/>
+              </w:rPr>
+              <w:tab/>
+            </w:r>
+            <w:r>
+              <w:rPr>
+                <w:noProof/>
+                <w:webHidden/>
+              </w:rPr>
+              <w:fldChar w:fldCharType="begin"/>
+            </w:r>
+            <w:r>
+              <w:rPr>
+                <w:noProof/>
+                <w:webHidden/>
+              </w:rPr>
+              <w:instrText xml:space="preserve"> PAGEREF _Toc93016661 \h </w:instrText>
+            </w:r>
+            <w:r>
+              <w:rPr>
+                <w:noProof/>
+                <w:webHidden/>
+              </w:rPr>
+            </w:r>
+            <w:r>
+              <w:rPr>
+                <w:noProof/>
+                <w:webHidden/>
+              </w:rPr>
+              <w:fldChar w:fldCharType="separate"/>
+            </w:r>
+            <w:r>
+              <w:rPr>
+                <w:noProof/>
+                <w:webHidden/>
+              </w:rPr>
+              <w:t>10</w:t>
+            </w:r>
+            <w:r>
+              <w:rPr>
+                <w:noProof/>
+                <w:webHidden/>
+              </w:rPr>
+              <w:fldChar w:fldCharType="end"/>
+            </w:r>
+          </w:hyperlink>
+        </w:p>
+        <w:p>
+          <w:pPr>
+            <w:pStyle w:val="TOC2"/>
+            <w:tabs>
+              <w:tab w:val="left" w:pos="880"/>
+            </w:tabs>
+            <w:rPr>
+              <w:rFonts w:eastAsiaTheme="minorEastAsia"/>
+              <w:noProof/>
+            </w:rPr>
+          </w:pPr>
+          <w:hyperlink w:anchor="_Toc93016662" w:history="1">
+            <w:r>
+              <w:rPr>
+                <w:rStyle w:val="Hyperlink"/>
+                <w:rFonts w:ascii="Times New Roman" w:hAnsi="Times New Roman" w:cs="Times New Roman"/>
+                <w:b/>
+                <w:noProof/>
+              </w:rPr>
+              <w:t>3.4.</w:t>
+            </w:r>
+            <w:r>
+              <w:rPr>
+                <w:rFonts w:eastAsiaTheme="minorEastAsia"/>
+                <w:noProof/>
+              </w:rPr>
+              <w:tab/>
+            </w:r>
+            <w:r>
+              <w:rPr>
+                <w:rStyle w:val="Hyperlink"/>
+                <w:rFonts w:ascii="Times New Roman" w:hAnsi="Times New Roman" w:cs="Times New Roman"/>
+                <w:b/>
+                <w:noProof/>
+              </w:rPr>
+              <w:t>Stored procedures</w:t>
+            </w:r>
+            <w:r>
+              <w:rPr>
+                <w:noProof/>
+                <w:webHidden/>
+              </w:rPr>
+              <w:tab/>
+            </w:r>
+            <w:r>
+              <w:rPr>
+                <w:noProof/>
+                <w:webHidden/>
+              </w:rPr>
+              <w:fldChar w:fldCharType="begin"/>
+            </w:r>
+            <w:r>
+              <w:rPr>
+                <w:noProof/>
+                <w:webHidden/>
+              </w:rPr>
+              <w:instrText xml:space="preserve"> PAGEREF _Toc93016662 \h </w:instrText>
+            </w:r>
+            <w:r>
+              <w:rPr>
+                <w:noProof/>
+                <w:webHidden/>
+              </w:rPr>
+            </w:r>
+            <w:r>
+              <w:rPr>
+                <w:noProof/>
+                <w:webHidden/>
+              </w:rPr>
+              <w:fldChar w:fldCharType="separate"/>
+            </w:r>
+            <w:r>
+              <w:rPr>
+                <w:noProof/>
+                <w:webHidden/>
+              </w:rPr>
+              <w:t>10</w:t>
+            </w:r>
+            <w:r>
+              <w:rPr>
+                <w:noProof/>
+                <w:webHidden/>
+              </w:rPr>
+              <w:fldChar w:fldCharType="end"/>
+            </w:r>
+          </w:hyperlink>
+        </w:p>
+        <w:p>
+          <w:pPr>
+            <w:pStyle w:val="TOC1"/>
+            <w:tabs>
+              <w:tab w:val="left" w:pos="440"/>
+              <w:tab w:val="right" w:leader="dot" w:pos="8777"/>
+            </w:tabs>
+            <w:rPr>
+              <w:rFonts w:eastAsiaTheme="minorEastAsia"/>
+              <w:noProof/>
+            </w:rPr>
+          </w:pPr>
+          <w:hyperlink w:anchor="_Toc93016663" w:history="1">
+            <w:r>
+              <w:rPr>
+                <w:rStyle w:val="Hyperlink"/>
+                <w:rFonts w:ascii="Times New Roman" w:hAnsi="Times New Roman" w:cs="Times New Roman"/>
+                <w:b/>
+                <w:noProof/>
+              </w:rPr>
+              <w:t>4.</w:t>
+            </w:r>
+            <w:r>
+              <w:rPr>
+                <w:rFonts w:eastAsiaTheme="minorEastAsia"/>
+                <w:noProof/>
+              </w:rPr>
+              <w:tab/>
+            </w:r>
+            <w:r>
+              <w:rPr>
+                <w:rStyle w:val="Hyperlink"/>
+                <w:rFonts w:ascii="Times New Roman" w:hAnsi="Times New Roman" w:cs="Times New Roman"/>
+                <w:b/>
+                <w:noProof/>
+              </w:rPr>
+              <w:t>Câu lệnh truy vấn dữ liệu SQL</w:t>
+            </w:r>
+            <w:r>
+              <w:rPr>
+                <w:noProof/>
+                <w:webHidden/>
+              </w:rPr>
+              <w:tab/>
+            </w:r>
+            <w:r>
+              <w:rPr>
+                <w:noProof/>
+                <w:webHidden/>
+              </w:rPr>
+              <w:fldChar w:fldCharType="begin"/>
+            </w:r>
+            <w:r>
+              <w:rPr>
+                <w:noProof/>
+                <w:webHidden/>
+              </w:rPr>
+              <w:instrText xml:space="preserve"> PAGEREF _Toc93016663 \h </w:instrText>
+            </w:r>
+            <w:r>
+              <w:rPr>
+                <w:noProof/>
+                <w:webHidden/>
+              </w:rPr>
+            </w:r>
+            <w:r>
+              <w:rPr>
+                <w:noProof/>
+                <w:webHidden/>
+              </w:rPr>
+              <w:fldChar w:fldCharType="separate"/>
+            </w:r>
+            <w:r>
+              <w:rPr>
+                <w:noProof/>
+                <w:webHidden/>
+              </w:rPr>
+              <w:t>11</w:t>
+            </w:r>
+            <w:r>
+              <w:rPr>
+                <w:noProof/>
+                <w:webHidden/>
+              </w:rPr>
+              <w:fldChar w:fldCharType="end"/>
+            </w:r>
+          </w:hyperlink>
+        </w:p>
+        <w:p>
+          <w:pPr>
+            <w:pStyle w:val="TOC2"/>
+            <w:tabs>
+              <w:tab w:val="left" w:pos="880"/>
+            </w:tabs>
+            <w:rPr>
+              <w:rFonts w:eastAsiaTheme="minorEastAsia"/>
+              <w:noProof/>
+            </w:rPr>
+          </w:pPr>
+          <w:hyperlink w:anchor="_Toc93016664" w:history="1">
+            <w:r>
+              <w:rPr>
+                <w:rStyle w:val="Hyperlink"/>
+                <w:rFonts w:ascii="Times New Roman" w:hAnsi="Times New Roman" w:cs="Times New Roman"/>
+                <w:b/>
+                <w:noProof/>
+              </w:rPr>
+              <w:t>4.1.</w:t>
+            </w:r>
+            <w:r>
+              <w:rPr>
+                <w:rFonts w:eastAsiaTheme="minorEastAsia"/>
+                <w:noProof/>
+              </w:rPr>
+              <w:tab/>
+            </w:r>
+            <w:r>
+              <w:rPr>
+                <w:rStyle w:val="Hyperlink"/>
+                <w:rFonts w:ascii="Times New Roman" w:hAnsi="Times New Roman" w:cs="Times New Roman"/>
+                <w:b/>
+                <w:noProof/>
+              </w:rPr>
+              <w:t>Tạo bảng</w:t>
+            </w:r>
+            <w:r>
+              <w:rPr>
+                <w:noProof/>
+                <w:webHidden/>
+              </w:rPr>
+              <w:tab/>
+            </w:r>
+            <w:r>
+              <w:rPr>
+                <w:noProof/>
+                <w:webHidden/>
+              </w:rPr>
+              <w:fldChar w:fldCharType="begin"/>
+            </w:r>
+            <w:r>
+              <w:rPr>
+                <w:noProof/>
+                <w:webHidden/>
+              </w:rPr>
+              <w:instrText xml:space="preserve"> PAGEREF _Toc93016664 \h </w:instrText>
+            </w:r>
+            <w:r>
+              <w:rPr>
+                <w:noProof/>
+                <w:webHidden/>
+              </w:rPr>
+            </w:r>
+            <w:r>
+              <w:rPr>
+                <w:noProof/>
+                <w:webHidden/>
+              </w:rPr>
+              <w:fldChar w:fldCharType="separate"/>
+            </w:r>
+            <w:r>
+              <w:rPr>
+                <w:noProof/>
+                <w:webHidden/>
+              </w:rPr>
+              <w:t>11</w:t>
+            </w:r>
+            <w:r>
+              <w:rPr>
+                <w:noProof/>
+                <w:webHidden/>
+              </w:rPr>
+              <w:fldChar w:fldCharType="end"/>
+            </w:r>
+          </w:hyperlink>
+        </w:p>
+        <w:p>
+          <w:pPr>
+            <w:pStyle w:val="TOC2"/>
+            <w:tabs>
+              <w:tab w:val="left" w:pos="880"/>
+            </w:tabs>
+            <w:rPr>
+              <w:rFonts w:eastAsiaTheme="minorEastAsia"/>
+              <w:noProof/>
+            </w:rPr>
+          </w:pPr>
+          <w:hyperlink w:anchor="_Toc93016665" w:history="1">
+            <w:r>
+              <w:rPr>
+                <w:rStyle w:val="Hyperlink"/>
+                <w:rFonts w:ascii="Times New Roman" w:hAnsi="Times New Roman" w:cs="Times New Roman"/>
+                <w:b/>
+                <w:noProof/>
+              </w:rPr>
+              <w:t>4.2.</w:t>
+            </w:r>
+            <w:r>
+              <w:rPr>
+                <w:rFonts w:eastAsiaTheme="minorEastAsia"/>
+                <w:noProof/>
+              </w:rPr>
+              <w:tab/>
+            </w:r>
+            <w:r>
+              <w:rPr>
+                <w:rStyle w:val="Hyperlink"/>
+                <w:rFonts w:ascii="Times New Roman" w:hAnsi="Times New Roman" w:cs="Times New Roman"/>
+                <w:b/>
+                <w:noProof/>
+              </w:rPr>
+              <w:t>Tạo View, Function, Trigger, Stored procedures</w:t>
+            </w:r>
+            <w:r>
+              <w:rPr>
+                <w:noProof/>
+                <w:webHidden/>
+              </w:rPr>
+              <w:tab/>
+            </w:r>
+            <w:r>
+              <w:rPr>
+                <w:noProof/>
+                <w:webHidden/>
+              </w:rPr>
+              <w:fldChar w:fldCharType="begin"/>
+            </w:r>
+            <w:r>
+              <w:rPr>
+                <w:noProof/>
+                <w:webHidden/>
+              </w:rPr>
+              <w:instrText xml:space="preserve"> PAGEREF _Toc93016665 \h </w:instrText>
+            </w:r>
+            <w:r>
+              <w:rPr>
+                <w:noProof/>
+                <w:webHidden/>
+              </w:rPr>
+            </w:r>
+            <w:r>
+              <w:rPr>
+                <w:noProof/>
+                <w:webHidden/>
+              </w:rPr>
+              <w:fldChar w:fldCharType="separate"/>
+            </w:r>
+            <w:r>
+              <w:rPr>
+                <w:noProof/>
+                <w:webHidden/>
+              </w:rPr>
+              <w:t>12</w:t>
+            </w:r>
+            <w:r>
+              <w:rPr>
+                <w:noProof/>
+                <w:webHidden/>
+              </w:rPr>
+              <w:fldChar w:fldCharType="end"/>
+            </w:r>
+          </w:hyperlink>
+        </w:p>
+        <w:p>
+          <w:pPr>
+            <w:pStyle w:val="TOC3"/>
+            <w:tabs>
+              <w:tab w:val="left" w:pos="1320"/>
+              <w:tab w:val="right" w:leader="dot" w:pos="8777"/>
+            </w:tabs>
+            <w:rPr>
+              <w:rFonts w:eastAsiaTheme="minorEastAsia"/>
+              <w:noProof/>
+            </w:rPr>
+          </w:pPr>
+          <w:hyperlink w:anchor="_Toc93016666" w:history="1">
+            <w:r>
+              <w:rPr>
+                <w:rStyle w:val="Hyperlink"/>
+                <w:rFonts w:ascii="Times New Roman" w:hAnsi="Times New Roman" w:cs="Times New Roman"/>
+                <w:b/>
+                <w:noProof/>
+              </w:rPr>
+              <w:t>4.2.1.</w:t>
+            </w:r>
+            <w:r>
+              <w:rPr>
+                <w:rFonts w:eastAsiaTheme="minorEastAsia"/>
+                <w:noProof/>
+              </w:rPr>
+              <w:tab/>
+            </w:r>
+            <w:r>
+              <w:rPr>
+                <w:rStyle w:val="Hyperlink"/>
+                <w:rFonts w:ascii="Times New Roman" w:hAnsi="Times New Roman" w:cs="Times New Roman"/>
+                <w:b/>
+                <w:noProof/>
+              </w:rPr>
+              <w:t>Tạo View</w:t>
+            </w:r>
+            <w:r>
+              <w:rPr>
+                <w:noProof/>
+                <w:webHidden/>
+              </w:rPr>
+              <w:tab/>
+            </w:r>
+            <w:r>
+              <w:rPr>
+                <w:noProof/>
+                <w:webHidden/>
+              </w:rPr>
+              <w:fldChar w:fldCharType="begin"/>
+            </w:r>
+            <w:r>
+              <w:rPr>
+                <w:noProof/>
+                <w:webHidden/>
+              </w:rPr>
+              <w:instrText xml:space="preserve"> PAGEREF _Toc93016666 \h </w:instrText>
+            </w:r>
+            <w:r>
+              <w:rPr>
+                <w:noProof/>
+                <w:webHidden/>
+              </w:rPr>
+            </w:r>
+            <w:r>
+              <w:rPr>
+                <w:noProof/>
+                <w:webHidden/>
+              </w:rPr>
+              <w:fldChar w:fldCharType="separate"/>
+            </w:r>
+            <w:r>
+              <w:rPr>
+                <w:noProof/>
+                <w:webHidden/>
+              </w:rPr>
+              <w:t>12</w:t>
+            </w:r>
+            <w:r>
+              <w:rPr>
+                <w:noProof/>
+                <w:webHidden/>
+              </w:rPr>
+              <w:fldChar w:fldCharType="end"/>
+            </w:r>
+          </w:hyperlink>
+        </w:p>
+        <w:p>
+          <w:pPr>
+            <w:pStyle w:val="TOC3"/>
+            <w:tabs>
+              <w:tab w:val="left" w:pos="1320"/>
+              <w:tab w:val="right" w:leader="dot" w:pos="8777"/>
+            </w:tabs>
+            <w:rPr>
+              <w:rFonts w:eastAsiaTheme="minorEastAsia"/>
+              <w:noProof/>
+            </w:rPr>
+          </w:pPr>
+          <w:hyperlink w:anchor="_Toc93016667" w:history="1">
+            <w:r>
+              <w:rPr>
+                <w:rStyle w:val="Hyperlink"/>
+                <w:rFonts w:ascii="Times New Roman" w:hAnsi="Times New Roman" w:cs="Times New Roman"/>
+                <w:b/>
+                <w:noProof/>
+              </w:rPr>
+              <w:t>4.2.2.</w:t>
+            </w:r>
+            <w:r>
+              <w:rPr>
+                <w:rFonts w:eastAsiaTheme="minorEastAsia"/>
+                <w:noProof/>
+              </w:rPr>
+              <w:tab/>
+            </w:r>
+            <w:r>
+              <w:rPr>
+                <w:rStyle w:val="Hyperlink"/>
+                <w:rFonts w:ascii="Times New Roman" w:hAnsi="Times New Roman" w:cs="Times New Roman"/>
+                <w:b/>
+                <w:noProof/>
+              </w:rPr>
+              <w:t>Tạo Function</w:t>
+            </w:r>
+            <w:r>
+              <w:rPr>
+                <w:noProof/>
+                <w:webHidden/>
+              </w:rPr>
+              <w:tab/>
+            </w:r>
+            <w:r>
+              <w:rPr>
+                <w:noProof/>
+                <w:webHidden/>
+              </w:rPr>
+              <w:fldChar w:fldCharType="begin"/>
+            </w:r>
+            <w:r>
+              <w:rPr>
+                <w:noProof/>
+                <w:webHidden/>
+              </w:rPr>
+              <w:instrText xml:space="preserve"> PAGEREF _Toc93016667 \h </w:instrText>
+            </w:r>
+            <w:r>
+              <w:rPr>
+                <w:noProof/>
+                <w:webHidden/>
+              </w:rPr>
+            </w:r>
+            <w:r>
+              <w:rPr>
+                <w:noProof/>
+                <w:webHidden/>
+              </w:rPr>
+              <w:fldChar w:fldCharType="separate"/>
+            </w:r>
+            <w:r>
+              <w:rPr>
+                <w:noProof/>
+                <w:webHidden/>
+              </w:rPr>
+              <w:t>13</w:t>
+            </w:r>
+            <w:r>
+              <w:rPr>
+                <w:noProof/>
+                <w:webHidden/>
+              </w:rPr>
+              <w:fldChar w:fldCharType="end"/>
+            </w:r>
+          </w:hyperlink>
+        </w:p>
+        <w:p>
+          <w:pPr>
+            <w:pStyle w:val="TOC3"/>
+            <w:tabs>
+              <w:tab w:val="left" w:pos="1320"/>
+              <w:tab w:val="right" w:leader="dot" w:pos="8777"/>
+            </w:tabs>
+            <w:rPr>
+              <w:rFonts w:eastAsiaTheme="minorEastAsia"/>
+              <w:noProof/>
+            </w:rPr>
+          </w:pPr>
+          <w:hyperlink w:anchor="_Toc93016668" w:history="1">
+            <w:r>
+              <w:rPr>
+                <w:rStyle w:val="Hyperlink"/>
+                <w:rFonts w:ascii="Times New Roman" w:hAnsi="Times New Roman" w:cs="Times New Roman"/>
+                <w:b/>
+                <w:noProof/>
+              </w:rPr>
+              <w:t>4.2.3.</w:t>
+            </w:r>
+            <w:r>
+              <w:rPr>
+                <w:rFonts w:eastAsiaTheme="minorEastAsia"/>
+                <w:noProof/>
+              </w:rPr>
+              <w:tab/>
+            </w:r>
+            <w:r>
+              <w:rPr>
+                <w:rStyle w:val="Hyperlink"/>
+                <w:rFonts w:ascii="Times New Roman" w:hAnsi="Times New Roman" w:cs="Times New Roman"/>
+                <w:b/>
+                <w:noProof/>
+              </w:rPr>
+              <w:t>Tạo Trigger</w:t>
+            </w:r>
+            <w:r>
+              <w:rPr>
+                <w:noProof/>
+                <w:webHidden/>
+              </w:rPr>
+              <w:tab/>
+            </w:r>
+            <w:r>
+              <w:rPr>
+                <w:noProof/>
+                <w:webHidden/>
+              </w:rPr>
+              <w:fldChar w:fldCharType="begin"/>
+            </w:r>
+            <w:r>
+              <w:rPr>
+                <w:noProof/>
+                <w:webHidden/>
+              </w:rPr>
+              <w:instrText xml:space="preserve"> PAGEREF _Toc93016668 \h </w:instrText>
+            </w:r>
+            <w:r>
+              <w:rPr>
+                <w:noProof/>
+                <w:webHidden/>
+              </w:rPr>
+            </w:r>
+            <w:r>
+              <w:rPr>
+                <w:noProof/>
+                <w:webHidden/>
+              </w:rPr>
+              <w:fldChar w:fldCharType="separate"/>
+            </w:r>
+            <w:r>
+              <w:rPr>
+                <w:noProof/>
+                <w:webHidden/>
+              </w:rPr>
+              <w:t>15</w:t>
+            </w:r>
+            <w:r>
+              <w:rPr>
+                <w:noProof/>
+                <w:webHidden/>
+              </w:rPr>
+              <w:fldChar w:fldCharType="end"/>
+            </w:r>
+          </w:hyperlink>
+        </w:p>
+        <w:p>
+          <w:pPr>
+            <w:pStyle w:val="TOC3"/>
+            <w:tabs>
+              <w:tab w:val="left" w:pos="1320"/>
+              <w:tab w:val="right" w:leader="dot" w:pos="8777"/>
+            </w:tabs>
+            <w:rPr>
+              <w:rFonts w:eastAsiaTheme="minorEastAsia"/>
+              <w:noProof/>
+            </w:rPr>
+          </w:pPr>
+          <w:hyperlink w:anchor="_Toc93016669" w:history="1">
+            <w:r>
+              <w:rPr>
+                <w:rStyle w:val="Hyperlink"/>
+                <w:rFonts w:ascii="Times New Roman" w:hAnsi="Times New Roman" w:cs="Times New Roman"/>
+                <w:b/>
+                <w:noProof/>
+              </w:rPr>
+              <w:t>4.2.4.</w:t>
+            </w:r>
+            <w:r>
+              <w:rPr>
+                <w:rFonts w:eastAsiaTheme="minorEastAsia"/>
+                <w:noProof/>
+              </w:rPr>
+              <w:tab/>
+            </w:r>
+            <w:r>
+              <w:rPr>
+                <w:rStyle w:val="Hyperlink"/>
+                <w:rFonts w:ascii="Times New Roman" w:hAnsi="Times New Roman" w:cs="Times New Roman"/>
+                <w:b/>
+                <w:noProof/>
+              </w:rPr>
+              <w:t>Tạo Stored procedures</w:t>
+            </w:r>
+            <w:r>
+              <w:rPr>
+                <w:noProof/>
+                <w:webHidden/>
+              </w:rPr>
+              <w:tab/>
+            </w:r>
+            <w:r>
+              <w:rPr>
+                <w:noProof/>
+                <w:webHidden/>
+              </w:rPr>
+              <w:fldChar w:fldCharType="begin"/>
+            </w:r>
+            <w:r>
+              <w:rPr>
+                <w:noProof/>
+                <w:webHidden/>
+              </w:rPr>
+              <w:instrText xml:space="preserve"> PAGEREF _Toc93016669 \h </w:instrText>
+            </w:r>
+            <w:r>
+              <w:rPr>
+                <w:noProof/>
+                <w:webHidden/>
+              </w:rPr>
+            </w:r>
+            <w:r>
+              <w:rPr>
+                <w:noProof/>
+                <w:webHidden/>
+              </w:rPr>
+              <w:fldChar w:fldCharType="separate"/>
+            </w:r>
+            <w:r>
+              <w:rPr>
+                <w:noProof/>
+                <w:webHidden/>
+              </w:rPr>
+              <w:t>17</w:t>
+            </w:r>
+            <w:r>
+              <w:rPr>
+                <w:noProof/>
+                <w:webHidden/>
+              </w:rPr>
+              <w:fldChar w:fldCharType="end"/>
+            </w:r>
+          </w:hyperlink>
+        </w:p>
+        <w:p>
+          <w:pPr>
+            <w:pStyle w:val="TOC2"/>
+            <w:tabs>
+              <w:tab w:val="left" w:pos="880"/>
+            </w:tabs>
+            <w:rPr>
+              <w:rFonts w:eastAsiaTheme="minorEastAsia"/>
+              <w:noProof/>
+            </w:rPr>
+          </w:pPr>
+          <w:hyperlink w:anchor="_Toc93016670" w:history="1">
+            <w:r>
+              <w:rPr>
+                <w:rStyle w:val="Hyperlink"/>
+                <w:rFonts w:ascii="Times New Roman" w:hAnsi="Times New Roman" w:cs="Times New Roman"/>
+                <w:b/>
+                <w:noProof/>
+              </w:rPr>
+              <w:t>4.3.</w:t>
+            </w:r>
+            <w:r>
+              <w:rPr>
+                <w:rFonts w:eastAsiaTheme="minorEastAsia"/>
+                <w:noProof/>
+              </w:rPr>
+              <w:tab/>
+            </w:r>
+            <w:r>
+              <w:rPr>
+                <w:rStyle w:val="Hyperlink"/>
+                <w:rFonts w:ascii="Times New Roman" w:hAnsi="Times New Roman" w:cs="Times New Roman"/>
+                <w:b/>
+                <w:noProof/>
+              </w:rPr>
+              <w:t>Bảo mật và phân quyền</w:t>
+            </w:r>
+            <w:r>
+              <w:rPr>
+                <w:noProof/>
+                <w:webHidden/>
+              </w:rPr>
+              <w:tab/>
+            </w:r>
+            <w:r>
+              <w:rPr>
+                <w:noProof/>
+                <w:webHidden/>
+              </w:rPr>
+              <w:fldChar w:fldCharType="begin"/>
+            </w:r>
+            <w:r>
+              <w:rPr>
+                <w:noProof/>
+                <w:webHidden/>
+              </w:rPr>
+              <w:instrText xml:space="preserve"> PAGEREF _Toc93016670 \h </w:instrText>
+            </w:r>
+            <w:r>
+              <w:rPr>
+                <w:noProof/>
+                <w:webHidden/>
+              </w:rPr>
+            </w:r>
+            <w:r>
+              <w:rPr>
+                <w:noProof/>
+                <w:webHidden/>
+              </w:rPr>
+              <w:fldChar w:fldCharType="separate"/>
+            </w:r>
+            <w:r>
+              <w:rPr>
+                <w:noProof/>
+                <w:webHidden/>
+              </w:rPr>
+              <w:t>18</w:t>
+            </w:r>
+            <w:r>
+              <w:rPr>
+                <w:noProof/>
+                <w:webHidden/>
               </w:rPr>
               <w:fldChar w:fldCharType="end"/>
             </w:r>
@@ -2592,502 +4194,64 @@
               <w:tab w:val="right" w:leader="dot" w:pos="8777"/>
             </w:tabs>
             <w:rPr>
-              <w:rFonts w:ascii="Times New Roman" w:eastAsiaTheme="minorEastAsia" w:hAnsi="Times New Roman" w:cs="Times New Roman"/>
-              <w:b/>
+              <w:rFonts w:eastAsiaTheme="minorEastAsia"/>
               <w:noProof/>
-              <w:sz w:val="26"/>
-              <w:szCs w:val="26"/>
             </w:rPr>
           </w:pPr>
-          <w:hyperlink w:anchor="_Toc478733602" w:history="1">
+          <w:hyperlink w:anchor="_Toc93016671" w:history="1">
             <w:r>
               <w:rPr>
                 <w:rStyle w:val="Hyperlink"/>
-                <w:rFonts w:ascii="Times New Roman" w:hAnsi="Times New Roman" w:cs="Times New Roman"/>
                 <w:b/>
                 <w:noProof/>
-                <w:sz w:val="26"/>
-                <w:szCs w:val="26"/>
               </w:rPr>
-              <w:t>I.  Xác định quy tắc/ràng buộc, xây dựng mô hình thực thể liên kết ER</w:t>
+              <w:t>KẾT LUẬN</w:t>
             </w:r>
             <w:r>
               <w:rPr>
-                <w:rFonts w:ascii="Times New Roman" w:hAnsi="Times New Roman" w:cs="Times New Roman"/>
-                <w:b/>
                 <w:noProof/>
                 <w:webHidden/>
-                <w:sz w:val="26"/>
-                <w:szCs w:val="26"/>
               </w:rPr>
               <w:tab/>
             </w:r>
             <w:r>
               <w:rPr>
-                <w:rFonts w:ascii="Times New Roman" w:hAnsi="Times New Roman" w:cs="Times New Roman"/>
-                <w:b/>
                 <w:noProof/>
                 <w:webHidden/>
-                <w:sz w:val="26"/>
-                <w:szCs w:val="26"/>
               </w:rPr>
               <w:fldChar w:fldCharType="begin"/>
             </w:r>
             <w:r>
               <w:rPr>
-                <w:rFonts w:ascii="Times New Roman" w:hAnsi="Times New Roman" w:cs="Times New Roman"/>
-                <w:b/>
                 <w:noProof/>
                 <w:webHidden/>
-                <w:sz w:val="26"/>
-                <w:szCs w:val="26"/>
               </w:rPr>
-              <w:instrText xml:space="preserve"> PAGEREF _Toc478733602 \h </w:instrText>
+              <w:instrText xml:space="preserve"> PAGEREF _Toc93016671 \h </w:instrText>
             </w:r>
             <w:r>
               <w:rPr>
-                <w:rFonts w:ascii="Times New Roman" w:hAnsi="Times New Roman" w:cs="Times New Roman"/>
-                <w:b/>
                 <w:noProof/>
                 <w:webHidden/>
-                <w:sz w:val="26"/>
-                <w:szCs w:val="26"/>
               </w:rPr>
             </w:r>
             <w:r>
               <w:rPr>
-                <w:rFonts w:ascii="Times New Roman" w:hAnsi="Times New Roman" w:cs="Times New Roman"/>
-                <w:b/>
                 <w:noProof/>
                 <w:webHidden/>
-                <w:sz w:val="26"/>
-                <w:szCs w:val="26"/>
               </w:rPr>
               <w:fldChar w:fldCharType="separate"/>
             </w:r>
             <w:r>
               <w:rPr>
-                <w:rFonts w:ascii="Times New Roman" w:hAnsi="Times New Roman" w:cs="Times New Roman"/>
-                <w:b/>
                 <w:noProof/>
                 <w:webHidden/>
-                <w:sz w:val="26"/>
-                <w:szCs w:val="26"/>
               </w:rPr>
-              <w:t>4</w:t>
+              <w:t>18</w:t>
             </w:r>
             <w:r>
               <w:rPr>
-                <w:rFonts w:ascii="Times New Roman" w:hAnsi="Times New Roman" w:cs="Times New Roman"/>
-                <w:b/>
                 <w:noProof/>
                 <w:webHidden/>
-                <w:sz w:val="26"/>
-                <w:szCs w:val="26"/>
-              </w:rPr>
-              <w:fldChar w:fldCharType="end"/>
-            </w:r>
-          </w:hyperlink>
-        </w:p>
-        <w:p>
-          <w:pPr>
-            <w:pStyle w:val="TOC2"/>
-            <w:rPr>
-              <w:rFonts w:ascii="Times New Roman" w:eastAsiaTheme="minorEastAsia" w:hAnsi="Times New Roman" w:cs="Times New Roman"/>
-              <w:b/>
-              <w:noProof/>
-              <w:sz w:val="26"/>
-              <w:szCs w:val="26"/>
-            </w:rPr>
-          </w:pPr>
-          <w:hyperlink w:anchor="_Toc478733603" w:history="1">
-            <w:r>
-              <w:rPr>
-                <w:rStyle w:val="Hyperlink"/>
-                <w:rFonts w:ascii="Times New Roman" w:hAnsi="Times New Roman" w:cs="Times New Roman"/>
-                <w:b/>
-                <w:noProof/>
-                <w:sz w:val="26"/>
-                <w:szCs w:val="26"/>
-              </w:rPr>
-              <w:t>1.1 Liệt kê, chính xác hóa và lựa chọn thông tin.</w:t>
-            </w:r>
-            <w:r>
-              <w:rPr>
-                <w:rFonts w:ascii="Times New Roman" w:hAnsi="Times New Roman" w:cs="Times New Roman"/>
-                <w:b/>
-                <w:noProof/>
-                <w:webHidden/>
-                <w:sz w:val="26"/>
-                <w:szCs w:val="26"/>
-              </w:rPr>
-              <w:tab/>
-            </w:r>
-            <w:r>
-              <w:rPr>
-                <w:rFonts w:ascii="Times New Roman" w:hAnsi="Times New Roman" w:cs="Times New Roman"/>
-                <w:b/>
-                <w:noProof/>
-                <w:webHidden/>
-                <w:sz w:val="26"/>
-                <w:szCs w:val="26"/>
-              </w:rPr>
-              <w:fldChar w:fldCharType="begin"/>
-            </w:r>
-            <w:r>
-              <w:rPr>
-                <w:rFonts w:ascii="Times New Roman" w:hAnsi="Times New Roman" w:cs="Times New Roman"/>
-                <w:b/>
-                <w:noProof/>
-                <w:webHidden/>
-                <w:sz w:val="26"/>
-                <w:szCs w:val="26"/>
-              </w:rPr>
-              <w:instrText xml:space="preserve"> PAGEREF _Toc478733603 \h </w:instrText>
-            </w:r>
-            <w:r>
-              <w:rPr>
-                <w:rFonts w:ascii="Times New Roman" w:hAnsi="Times New Roman" w:cs="Times New Roman"/>
-                <w:b/>
-                <w:noProof/>
-                <w:webHidden/>
-                <w:sz w:val="26"/>
-                <w:szCs w:val="26"/>
-              </w:rPr>
-            </w:r>
-            <w:r>
-              <w:rPr>
-                <w:rFonts w:ascii="Times New Roman" w:hAnsi="Times New Roman" w:cs="Times New Roman"/>
-                <w:b/>
-                <w:noProof/>
-                <w:webHidden/>
-                <w:sz w:val="26"/>
-                <w:szCs w:val="26"/>
-              </w:rPr>
-              <w:fldChar w:fldCharType="separate"/>
-            </w:r>
-            <w:r>
-              <w:rPr>
-                <w:rFonts w:ascii="Times New Roman" w:hAnsi="Times New Roman" w:cs="Times New Roman"/>
-                <w:b/>
-                <w:noProof/>
-                <w:webHidden/>
-                <w:sz w:val="26"/>
-                <w:szCs w:val="26"/>
-              </w:rPr>
-              <w:t>4</w:t>
-            </w:r>
-            <w:r>
-              <w:rPr>
-                <w:rFonts w:ascii="Times New Roman" w:hAnsi="Times New Roman" w:cs="Times New Roman"/>
-                <w:b/>
-                <w:noProof/>
-                <w:webHidden/>
-                <w:sz w:val="26"/>
-                <w:szCs w:val="26"/>
-              </w:rPr>
-              <w:fldChar w:fldCharType="end"/>
-            </w:r>
-          </w:hyperlink>
-        </w:p>
-        <w:p>
-          <w:pPr>
-            <w:pStyle w:val="TOC2"/>
-            <w:rPr>
-              <w:rFonts w:ascii="Times New Roman" w:eastAsiaTheme="minorEastAsia" w:hAnsi="Times New Roman" w:cs="Times New Roman"/>
-              <w:b/>
-              <w:noProof/>
-              <w:sz w:val="26"/>
-              <w:szCs w:val="26"/>
-            </w:rPr>
-          </w:pPr>
-          <w:hyperlink w:anchor="_Toc478733604" w:history="1">
-            <w:r>
-              <w:rPr>
-                <w:rStyle w:val="Hyperlink"/>
-                <w:rFonts w:ascii="Times New Roman" w:hAnsi="Times New Roman" w:cs="Times New Roman"/>
-                <w:b/>
-                <w:noProof/>
-                <w:sz w:val="26"/>
-                <w:szCs w:val="26"/>
-              </w:rPr>
-              <w:t>1.2 Các thực thể, thuộc tính:</w:t>
-            </w:r>
-            <w:r>
-              <w:rPr>
-                <w:rFonts w:ascii="Times New Roman" w:hAnsi="Times New Roman" w:cs="Times New Roman"/>
-                <w:b/>
-                <w:noProof/>
-                <w:webHidden/>
-                <w:sz w:val="26"/>
-                <w:szCs w:val="26"/>
-              </w:rPr>
-              <w:tab/>
-            </w:r>
-            <w:r>
-              <w:rPr>
-                <w:rFonts w:ascii="Times New Roman" w:hAnsi="Times New Roman" w:cs="Times New Roman"/>
-                <w:b/>
-                <w:noProof/>
-                <w:webHidden/>
-                <w:sz w:val="26"/>
-                <w:szCs w:val="26"/>
-              </w:rPr>
-              <w:fldChar w:fldCharType="begin"/>
-            </w:r>
-            <w:r>
-              <w:rPr>
-                <w:rFonts w:ascii="Times New Roman" w:hAnsi="Times New Roman" w:cs="Times New Roman"/>
-                <w:b/>
-                <w:noProof/>
-                <w:webHidden/>
-                <w:sz w:val="26"/>
-                <w:szCs w:val="26"/>
-              </w:rPr>
-              <w:instrText xml:space="preserve"> PAGEREF _Toc478733604 \h </w:instrText>
-            </w:r>
-            <w:r>
-              <w:rPr>
-                <w:rFonts w:ascii="Times New Roman" w:hAnsi="Times New Roman" w:cs="Times New Roman"/>
-                <w:b/>
-                <w:noProof/>
-                <w:webHidden/>
-                <w:sz w:val="26"/>
-                <w:szCs w:val="26"/>
-              </w:rPr>
-            </w:r>
-            <w:r>
-              <w:rPr>
-                <w:rFonts w:ascii="Times New Roman" w:hAnsi="Times New Roman" w:cs="Times New Roman"/>
-                <w:b/>
-                <w:noProof/>
-                <w:webHidden/>
-                <w:sz w:val="26"/>
-                <w:szCs w:val="26"/>
-              </w:rPr>
-              <w:fldChar w:fldCharType="separate"/>
-            </w:r>
-            <w:r>
-              <w:rPr>
-                <w:rFonts w:ascii="Times New Roman" w:hAnsi="Times New Roman" w:cs="Times New Roman"/>
-                <w:b/>
-                <w:noProof/>
-                <w:webHidden/>
-                <w:sz w:val="26"/>
-                <w:szCs w:val="26"/>
-              </w:rPr>
-              <w:t>4</w:t>
-            </w:r>
-            <w:r>
-              <w:rPr>
-                <w:rFonts w:ascii="Times New Roman" w:hAnsi="Times New Roman" w:cs="Times New Roman"/>
-                <w:b/>
-                <w:noProof/>
-                <w:webHidden/>
-                <w:sz w:val="26"/>
-                <w:szCs w:val="26"/>
-              </w:rPr>
-              <w:fldChar w:fldCharType="end"/>
-            </w:r>
-          </w:hyperlink>
-        </w:p>
-        <w:p>
-          <w:pPr>
-            <w:pStyle w:val="TOC2"/>
-            <w:rPr>
-              <w:rFonts w:ascii="Times New Roman" w:eastAsiaTheme="minorEastAsia" w:hAnsi="Times New Roman" w:cs="Times New Roman"/>
-              <w:b/>
-              <w:noProof/>
-              <w:sz w:val="26"/>
-              <w:szCs w:val="26"/>
-            </w:rPr>
-          </w:pPr>
-          <w:hyperlink w:anchor="_Toc478733605" w:history="1">
-            <w:r>
-              <w:rPr>
-                <w:rStyle w:val="Hyperlink"/>
-                <w:rFonts w:ascii="Times New Roman" w:hAnsi="Times New Roman" w:cs="Times New Roman"/>
-                <w:b/>
-                <w:noProof/>
-                <w:sz w:val="26"/>
-                <w:szCs w:val="26"/>
-              </w:rPr>
-              <w:t>1.3 Các quy tắc/ ràng buộc</w:t>
-            </w:r>
-            <w:r>
-              <w:rPr>
-                <w:rFonts w:ascii="Times New Roman" w:hAnsi="Times New Roman" w:cs="Times New Roman"/>
-                <w:b/>
-                <w:noProof/>
-                <w:webHidden/>
-                <w:sz w:val="26"/>
-                <w:szCs w:val="26"/>
-              </w:rPr>
-              <w:tab/>
-            </w:r>
-            <w:r>
-              <w:rPr>
-                <w:rFonts w:ascii="Times New Roman" w:hAnsi="Times New Roman" w:cs="Times New Roman"/>
-                <w:b/>
-                <w:noProof/>
-                <w:webHidden/>
-                <w:sz w:val="26"/>
-                <w:szCs w:val="26"/>
-              </w:rPr>
-              <w:fldChar w:fldCharType="begin"/>
-            </w:r>
-            <w:r>
-              <w:rPr>
-                <w:rFonts w:ascii="Times New Roman" w:hAnsi="Times New Roman" w:cs="Times New Roman"/>
-                <w:b/>
-                <w:noProof/>
-                <w:webHidden/>
-                <w:sz w:val="26"/>
-                <w:szCs w:val="26"/>
-              </w:rPr>
-              <w:instrText xml:space="preserve"> PAGEREF _Toc478733605 \h </w:instrText>
-            </w:r>
-            <w:r>
-              <w:rPr>
-                <w:rFonts w:ascii="Times New Roman" w:hAnsi="Times New Roman" w:cs="Times New Roman"/>
-                <w:b/>
-                <w:noProof/>
-                <w:webHidden/>
-                <w:sz w:val="26"/>
-                <w:szCs w:val="26"/>
-              </w:rPr>
-            </w:r>
-            <w:r>
-              <w:rPr>
-                <w:rFonts w:ascii="Times New Roman" w:hAnsi="Times New Roman" w:cs="Times New Roman"/>
-                <w:b/>
-                <w:noProof/>
-                <w:webHidden/>
-                <w:sz w:val="26"/>
-                <w:szCs w:val="26"/>
-              </w:rPr>
-              <w:fldChar w:fldCharType="separate"/>
-            </w:r>
-            <w:r>
-              <w:rPr>
-                <w:rFonts w:ascii="Times New Roman" w:hAnsi="Times New Roman" w:cs="Times New Roman"/>
-                <w:b/>
-                <w:noProof/>
-                <w:webHidden/>
-                <w:sz w:val="26"/>
-                <w:szCs w:val="26"/>
-              </w:rPr>
-              <w:t>4</w:t>
-            </w:r>
-            <w:r>
-              <w:rPr>
-                <w:rFonts w:ascii="Times New Roman" w:hAnsi="Times New Roman" w:cs="Times New Roman"/>
-                <w:b/>
-                <w:noProof/>
-                <w:webHidden/>
-                <w:sz w:val="26"/>
-                <w:szCs w:val="26"/>
-              </w:rPr>
-              <w:fldChar w:fldCharType="end"/>
-            </w:r>
-          </w:hyperlink>
-        </w:p>
-        <w:p>
-          <w:pPr>
-            <w:pStyle w:val="TOC2"/>
-            <w:rPr>
-              <w:rFonts w:ascii="Times New Roman" w:eastAsiaTheme="minorEastAsia" w:hAnsi="Times New Roman" w:cs="Times New Roman"/>
-              <w:b/>
-              <w:noProof/>
-              <w:sz w:val="26"/>
-              <w:szCs w:val="26"/>
-            </w:rPr>
-          </w:pPr>
-          <w:hyperlink w:anchor="_Toc478733606" w:history="1">
-            <w:r>
-              <w:rPr>
-                <w:rStyle w:val="Hyperlink"/>
-                <w:rFonts w:ascii="Times New Roman" w:hAnsi="Times New Roman" w:cs="Times New Roman"/>
-                <w:b/>
-                <w:noProof/>
-                <w:sz w:val="26"/>
-                <w:szCs w:val="26"/>
-              </w:rPr>
-              <w:t>1.4 Vẽ mô hình thực thể liên kết chuẩn hóa và thu gọn sơ đồ ER:</w:t>
-            </w:r>
-            <w:r>
-              <w:rPr>
-                <w:rFonts w:ascii="Times New Roman" w:hAnsi="Times New Roman" w:cs="Times New Roman"/>
-                <w:b/>
-                <w:noProof/>
-                <w:webHidden/>
-                <w:sz w:val="26"/>
-                <w:szCs w:val="26"/>
-              </w:rPr>
-              <w:tab/>
-            </w:r>
-            <w:r>
-              <w:rPr>
-                <w:rFonts w:ascii="Times New Roman" w:hAnsi="Times New Roman" w:cs="Times New Roman"/>
-                <w:b/>
-                <w:noProof/>
-                <w:webHidden/>
-                <w:sz w:val="26"/>
-                <w:szCs w:val="26"/>
-              </w:rPr>
-              <w:fldChar w:fldCharType="begin"/>
-            </w:r>
-            <w:r>
-              <w:rPr>
-                <w:rFonts w:ascii="Times New Roman" w:hAnsi="Times New Roman" w:cs="Times New Roman"/>
-                <w:b/>
-                <w:noProof/>
-                <w:webHidden/>
-                <w:sz w:val="26"/>
-                <w:szCs w:val="26"/>
-              </w:rPr>
-              <w:instrText xml:space="preserve"> PAGEREF _Toc478733606 \h </w:instrText>
-            </w:r>
-            <w:r>
-              <w:rPr>
-                <w:rFonts w:ascii="Times New Roman" w:hAnsi="Times New Roman" w:cs="Times New Roman"/>
-                <w:b/>
-                <w:noProof/>
-                <w:webHidden/>
-                <w:sz w:val="26"/>
-                <w:szCs w:val="26"/>
-              </w:rPr>
-            </w:r>
-            <w:r>
-              <w:rPr>
-                <w:rFonts w:ascii="Times New Roman" w:hAnsi="Times New Roman" w:cs="Times New Roman"/>
-                <w:b/>
-                <w:noProof/>
-                <w:webHidden/>
-                <w:sz w:val="26"/>
-                <w:szCs w:val="26"/>
-              </w:rPr>
-              <w:fldChar w:fldCharType="separate"/>
-            </w:r>
-            <w:r>
-              <w:rPr>
-                <w:rFonts w:ascii="Times New Roman" w:hAnsi="Times New Roman" w:cs="Times New Roman"/>
-                <w:b/>
-                <w:noProof/>
-                <w:webHidden/>
-                <w:sz w:val="26"/>
-                <w:szCs w:val="26"/>
-              </w:rPr>
-              <w:t>5</w:t>
-            </w:r>
-            <w:r>
-              <w:rPr>
-                <w:rFonts w:ascii="Times New Roman" w:hAnsi="Times New Roman" w:cs="Times New Roman"/>
-                <w:b/>
-                <w:noProof/>
-                <w:webHidden/>
-                <w:sz w:val="26"/>
-                <w:szCs w:val="26"/>
               </w:rPr>
               <w:fldChar w:fldCharType="end"/>
             </w:r>
@@ -3100,1047 +4264,64 @@
               <w:tab w:val="right" w:leader="dot" w:pos="8777"/>
             </w:tabs>
             <w:rPr>
-              <w:rFonts w:ascii="Times New Roman" w:eastAsiaTheme="minorEastAsia" w:hAnsi="Times New Roman" w:cs="Times New Roman"/>
-              <w:b/>
+              <w:rFonts w:eastAsiaTheme="minorEastAsia"/>
               <w:noProof/>
-              <w:sz w:val="26"/>
-              <w:szCs w:val="26"/>
             </w:rPr>
           </w:pPr>
-          <w:hyperlink w:anchor="_Toc478733607" w:history="1">
+          <w:hyperlink w:anchor="_Toc93016672" w:history="1">
             <w:r>
               <w:rPr>
                 <w:rStyle w:val="Hyperlink"/>
                 <w:rFonts w:ascii="Times New Roman" w:hAnsi="Times New Roman" w:cs="Times New Roman"/>
-                <w:b/>
                 <w:noProof/>
-                <w:sz w:val="26"/>
-                <w:szCs w:val="26"/>
               </w:rPr>
-              <w:t>II .  Chuyển từ mô hình ER sang mô hình quan hệ</w:t>
+              <w:t>TÀI LIỆU THAM KHẢO</w:t>
             </w:r>
             <w:r>
               <w:rPr>
-                <w:rFonts w:ascii="Times New Roman" w:hAnsi="Times New Roman" w:cs="Times New Roman"/>
-                <w:b/>
                 <w:noProof/>
                 <w:webHidden/>
-                <w:sz w:val="26"/>
-                <w:szCs w:val="26"/>
               </w:rPr>
               <w:tab/>
             </w:r>
             <w:r>
               <w:rPr>
-                <w:rFonts w:ascii="Times New Roman" w:hAnsi="Times New Roman" w:cs="Times New Roman"/>
-                <w:b/>
                 <w:noProof/>
                 <w:webHidden/>
-                <w:sz w:val="26"/>
-                <w:szCs w:val="26"/>
               </w:rPr>
               <w:fldChar w:fldCharType="begin"/>
             </w:r>
             <w:r>
               <w:rPr>
-                <w:rFonts w:ascii="Times New Roman" w:hAnsi="Times New Roman" w:cs="Times New Roman"/>
-                <w:b/>
                 <w:noProof/>
                 <w:webHidden/>
-                <w:sz w:val="26"/>
-                <w:szCs w:val="26"/>
               </w:rPr>
-              <w:instrText xml:space="preserve"> PAGEREF _Toc478733607 \h </w:instrText>
+              <w:instrText xml:space="preserve"> PAGEREF _Toc93016672 \h </w:instrText>
             </w:r>
             <w:r>
               <w:rPr>
-                <w:rFonts w:ascii="Times New Roman" w:hAnsi="Times New Roman" w:cs="Times New Roman"/>
-                <w:b/>
                 <w:noProof/>
                 <w:webHidden/>
-                <w:sz w:val="26"/>
-                <w:szCs w:val="26"/>
               </w:rPr>
             </w:r>
             <w:r>
               <w:rPr>
-                <w:rFonts w:ascii="Times New Roman" w:hAnsi="Times New Roman" w:cs="Times New Roman"/>
-                <w:b/>
                 <w:noProof/>
                 <w:webHidden/>
-                <w:sz w:val="26"/>
-                <w:szCs w:val="26"/>
               </w:rPr>
               <w:fldChar w:fldCharType="separate"/>
             </w:r>
             <w:r>
               <w:rPr>
-                <w:rFonts w:ascii="Times New Roman" w:hAnsi="Times New Roman" w:cs="Times New Roman"/>
-                <w:b/>
                 <w:noProof/>
                 <w:webHidden/>
-                <w:sz w:val="26"/>
-                <w:szCs w:val="26"/>
               </w:rPr>
-              <w:t>6</w:t>
+              <w:t>19</w:t>
             </w:r>
             <w:r>
               <w:rPr>
-                <w:rFonts w:ascii="Times New Roman" w:hAnsi="Times New Roman" w:cs="Times New Roman"/>
-                <w:b/>
                 <w:noProof/>
                 <w:webHidden/>
-                <w:sz w:val="26"/>
-                <w:szCs w:val="26"/>
-              </w:rPr>
-              <w:fldChar w:fldCharType="end"/>
-            </w:r>
-          </w:hyperlink>
-        </w:p>
-        <w:p>
-          <w:pPr>
-            <w:pStyle w:val="TOC1"/>
-            <w:tabs>
-              <w:tab w:val="right" w:leader="dot" w:pos="8777"/>
-            </w:tabs>
-            <w:rPr>
-              <w:rFonts w:ascii="Times New Roman" w:eastAsiaTheme="minorEastAsia" w:hAnsi="Times New Roman" w:cs="Times New Roman"/>
-              <w:b/>
-              <w:noProof/>
-              <w:sz w:val="26"/>
-              <w:szCs w:val="26"/>
-            </w:rPr>
-          </w:pPr>
-          <w:hyperlink w:anchor="_Toc478733608" w:history="1">
-            <w:r>
-              <w:rPr>
-                <w:rStyle w:val="Hyperlink"/>
-                <w:rFonts w:ascii="Times New Roman" w:hAnsi="Times New Roman" w:cs="Times New Roman"/>
-                <w:b/>
-                <w:noProof/>
-                <w:sz w:val="26"/>
-                <w:szCs w:val="26"/>
-              </w:rPr>
-              <w:t>III. Xác định khóa</w:t>
-            </w:r>
-            <w:r>
-              <w:rPr>
-                <w:rFonts w:ascii="Times New Roman" w:hAnsi="Times New Roman" w:cs="Times New Roman"/>
-                <w:b/>
-                <w:noProof/>
-                <w:webHidden/>
-                <w:sz w:val="26"/>
-                <w:szCs w:val="26"/>
-              </w:rPr>
-              <w:tab/>
-            </w:r>
-            <w:r>
-              <w:rPr>
-                <w:rFonts w:ascii="Times New Roman" w:hAnsi="Times New Roman" w:cs="Times New Roman"/>
-                <w:b/>
-                <w:noProof/>
-                <w:webHidden/>
-                <w:sz w:val="26"/>
-                <w:szCs w:val="26"/>
-              </w:rPr>
-              <w:fldChar w:fldCharType="begin"/>
-            </w:r>
-            <w:r>
-              <w:rPr>
-                <w:rFonts w:ascii="Times New Roman" w:hAnsi="Times New Roman" w:cs="Times New Roman"/>
-                <w:b/>
-                <w:noProof/>
-                <w:webHidden/>
-                <w:sz w:val="26"/>
-                <w:szCs w:val="26"/>
-              </w:rPr>
-              <w:instrText xml:space="preserve"> PAGEREF _Toc478733608 \h </w:instrText>
-            </w:r>
-            <w:r>
-              <w:rPr>
-                <w:rFonts w:ascii="Times New Roman" w:hAnsi="Times New Roman" w:cs="Times New Roman"/>
-                <w:b/>
-                <w:noProof/>
-                <w:webHidden/>
-                <w:sz w:val="26"/>
-                <w:szCs w:val="26"/>
-              </w:rPr>
-            </w:r>
-            <w:r>
-              <w:rPr>
-                <w:rFonts w:ascii="Times New Roman" w:hAnsi="Times New Roman" w:cs="Times New Roman"/>
-                <w:b/>
-                <w:noProof/>
-                <w:webHidden/>
-                <w:sz w:val="26"/>
-                <w:szCs w:val="26"/>
-              </w:rPr>
-              <w:fldChar w:fldCharType="separate"/>
-            </w:r>
-            <w:r>
-              <w:rPr>
-                <w:rFonts w:ascii="Times New Roman" w:hAnsi="Times New Roman" w:cs="Times New Roman"/>
-                <w:b/>
-                <w:noProof/>
-                <w:webHidden/>
-                <w:sz w:val="26"/>
-                <w:szCs w:val="26"/>
-              </w:rPr>
-              <w:t>7</w:t>
-            </w:r>
-            <w:r>
-              <w:rPr>
-                <w:rFonts w:ascii="Times New Roman" w:hAnsi="Times New Roman" w:cs="Times New Roman"/>
-                <w:b/>
-                <w:noProof/>
-                <w:webHidden/>
-                <w:sz w:val="26"/>
-                <w:szCs w:val="26"/>
-              </w:rPr>
-              <w:fldChar w:fldCharType="end"/>
-            </w:r>
-          </w:hyperlink>
-        </w:p>
-        <w:p>
-          <w:pPr>
-            <w:pStyle w:val="TOC2"/>
-            <w:rPr>
-              <w:rFonts w:ascii="Times New Roman" w:eastAsiaTheme="minorEastAsia" w:hAnsi="Times New Roman" w:cs="Times New Roman"/>
-              <w:b/>
-              <w:noProof/>
-              <w:sz w:val="26"/>
-              <w:szCs w:val="26"/>
-            </w:rPr>
-          </w:pPr>
-          <w:hyperlink w:anchor="_Toc478733609" w:history="1">
-            <w:r>
-              <w:rPr>
-                <w:rStyle w:val="Hyperlink"/>
-                <w:rFonts w:ascii="Times New Roman" w:hAnsi="Times New Roman" w:cs="Times New Roman"/>
-                <w:b/>
-                <w:noProof/>
-                <w:sz w:val="26"/>
-                <w:szCs w:val="26"/>
-              </w:rPr>
-              <w:t>3.1 Xác định phụ thuộc hàm.</w:t>
-            </w:r>
-            <w:r>
-              <w:rPr>
-                <w:rFonts w:ascii="Times New Roman" w:hAnsi="Times New Roman" w:cs="Times New Roman"/>
-                <w:b/>
-                <w:noProof/>
-                <w:webHidden/>
-                <w:sz w:val="26"/>
-                <w:szCs w:val="26"/>
-              </w:rPr>
-              <w:tab/>
-            </w:r>
-            <w:r>
-              <w:rPr>
-                <w:rFonts w:ascii="Times New Roman" w:hAnsi="Times New Roman" w:cs="Times New Roman"/>
-                <w:b/>
-                <w:noProof/>
-                <w:webHidden/>
-                <w:sz w:val="26"/>
-                <w:szCs w:val="26"/>
-              </w:rPr>
-              <w:fldChar w:fldCharType="begin"/>
-            </w:r>
-            <w:r>
-              <w:rPr>
-                <w:rFonts w:ascii="Times New Roman" w:hAnsi="Times New Roman" w:cs="Times New Roman"/>
-                <w:b/>
-                <w:noProof/>
-                <w:webHidden/>
-                <w:sz w:val="26"/>
-                <w:szCs w:val="26"/>
-              </w:rPr>
-              <w:instrText xml:space="preserve"> PAGEREF _Toc478733609 \h </w:instrText>
-            </w:r>
-            <w:r>
-              <w:rPr>
-                <w:rFonts w:ascii="Times New Roman" w:hAnsi="Times New Roman" w:cs="Times New Roman"/>
-                <w:b/>
-                <w:noProof/>
-                <w:webHidden/>
-                <w:sz w:val="26"/>
-                <w:szCs w:val="26"/>
-              </w:rPr>
-            </w:r>
-            <w:r>
-              <w:rPr>
-                <w:rFonts w:ascii="Times New Roman" w:hAnsi="Times New Roman" w:cs="Times New Roman"/>
-                <w:b/>
-                <w:noProof/>
-                <w:webHidden/>
-                <w:sz w:val="26"/>
-                <w:szCs w:val="26"/>
-              </w:rPr>
-              <w:fldChar w:fldCharType="separate"/>
-            </w:r>
-            <w:r>
-              <w:rPr>
-                <w:rFonts w:ascii="Times New Roman" w:hAnsi="Times New Roman" w:cs="Times New Roman"/>
-                <w:b/>
-                <w:noProof/>
-                <w:webHidden/>
-                <w:sz w:val="26"/>
-                <w:szCs w:val="26"/>
-              </w:rPr>
-              <w:t>7</w:t>
-            </w:r>
-            <w:r>
-              <w:rPr>
-                <w:rFonts w:ascii="Times New Roman" w:hAnsi="Times New Roman" w:cs="Times New Roman"/>
-                <w:b/>
-                <w:noProof/>
-                <w:webHidden/>
-                <w:sz w:val="26"/>
-                <w:szCs w:val="26"/>
-              </w:rPr>
-              <w:fldChar w:fldCharType="end"/>
-            </w:r>
-          </w:hyperlink>
-        </w:p>
-        <w:p>
-          <w:pPr>
-            <w:pStyle w:val="TOC2"/>
-            <w:tabs>
-              <w:tab w:val="left" w:pos="880"/>
-            </w:tabs>
-            <w:rPr>
-              <w:rFonts w:ascii="Times New Roman" w:eastAsiaTheme="minorEastAsia" w:hAnsi="Times New Roman" w:cs="Times New Roman"/>
-              <w:b/>
-              <w:noProof/>
-              <w:sz w:val="26"/>
-              <w:szCs w:val="26"/>
-            </w:rPr>
-          </w:pPr>
-          <w:hyperlink w:anchor="_Toc478733610" w:history="1">
-            <w:r>
-              <w:rPr>
-                <w:rStyle w:val="Hyperlink"/>
-                <w:rFonts w:ascii="Times New Roman" w:hAnsi="Times New Roman" w:cs="Times New Roman"/>
-                <w:b/>
-                <w:noProof/>
-                <w:sz w:val="26"/>
-                <w:szCs w:val="26"/>
-              </w:rPr>
-              <w:t>3.2 Tìm khóa cho các quan hệ</w:t>
-            </w:r>
-            <w:r>
-              <w:rPr>
-                <w:rFonts w:ascii="Times New Roman" w:hAnsi="Times New Roman" w:cs="Times New Roman"/>
-                <w:b/>
-                <w:noProof/>
-                <w:webHidden/>
-                <w:sz w:val="26"/>
-                <w:szCs w:val="26"/>
-              </w:rPr>
-              <w:tab/>
-            </w:r>
-            <w:r>
-              <w:rPr>
-                <w:rFonts w:ascii="Times New Roman" w:hAnsi="Times New Roman" w:cs="Times New Roman"/>
-                <w:b/>
-                <w:noProof/>
-                <w:webHidden/>
-                <w:sz w:val="26"/>
-                <w:szCs w:val="26"/>
-              </w:rPr>
-              <w:fldChar w:fldCharType="begin"/>
-            </w:r>
-            <w:r>
-              <w:rPr>
-                <w:rFonts w:ascii="Times New Roman" w:hAnsi="Times New Roman" w:cs="Times New Roman"/>
-                <w:b/>
-                <w:noProof/>
-                <w:webHidden/>
-                <w:sz w:val="26"/>
-                <w:szCs w:val="26"/>
-              </w:rPr>
-              <w:instrText xml:space="preserve"> PAGEREF _Toc478733610 \h </w:instrText>
-            </w:r>
-            <w:r>
-              <w:rPr>
-                <w:rFonts w:ascii="Times New Roman" w:hAnsi="Times New Roman" w:cs="Times New Roman"/>
-                <w:b/>
-                <w:noProof/>
-                <w:webHidden/>
-                <w:sz w:val="26"/>
-                <w:szCs w:val="26"/>
-              </w:rPr>
-            </w:r>
-            <w:r>
-              <w:rPr>
-                <w:rFonts w:ascii="Times New Roman" w:hAnsi="Times New Roman" w:cs="Times New Roman"/>
-                <w:b/>
-                <w:noProof/>
-                <w:webHidden/>
-                <w:sz w:val="26"/>
-                <w:szCs w:val="26"/>
-              </w:rPr>
-              <w:fldChar w:fldCharType="separate"/>
-            </w:r>
-            <w:r>
-              <w:rPr>
-                <w:rFonts w:ascii="Times New Roman" w:hAnsi="Times New Roman" w:cs="Times New Roman"/>
-                <w:b/>
-                <w:noProof/>
-                <w:webHidden/>
-                <w:sz w:val="26"/>
-                <w:szCs w:val="26"/>
-              </w:rPr>
-              <w:t>8</w:t>
-            </w:r>
-            <w:r>
-              <w:rPr>
-                <w:rFonts w:ascii="Times New Roman" w:hAnsi="Times New Roman" w:cs="Times New Roman"/>
-                <w:b/>
-                <w:noProof/>
-                <w:webHidden/>
-                <w:sz w:val="26"/>
-                <w:szCs w:val="26"/>
-              </w:rPr>
-              <w:fldChar w:fldCharType="end"/>
-            </w:r>
-          </w:hyperlink>
-        </w:p>
-        <w:p>
-          <w:pPr>
-            <w:pStyle w:val="TOC1"/>
-            <w:tabs>
-              <w:tab w:val="right" w:leader="dot" w:pos="8777"/>
-            </w:tabs>
-            <w:rPr>
-              <w:rFonts w:ascii="Times New Roman" w:eastAsiaTheme="minorEastAsia" w:hAnsi="Times New Roman" w:cs="Times New Roman"/>
-              <w:b/>
-              <w:noProof/>
-              <w:sz w:val="26"/>
-              <w:szCs w:val="26"/>
-            </w:rPr>
-          </w:pPr>
-          <w:hyperlink w:anchor="_Toc478733611" w:history="1">
-            <w:r>
-              <w:rPr>
-                <w:rStyle w:val="Hyperlink"/>
-                <w:rFonts w:ascii="Times New Roman" w:hAnsi="Times New Roman" w:cs="Times New Roman"/>
-                <w:b/>
-                <w:noProof/>
-                <w:sz w:val="26"/>
-                <w:szCs w:val="26"/>
-              </w:rPr>
-              <w:t>lV. Chuẩn hóa lược đồ quan hệ thành dạng 3NF hoặc BCNF</w:t>
-            </w:r>
-            <w:r>
-              <w:rPr>
-                <w:rFonts w:ascii="Times New Roman" w:hAnsi="Times New Roman" w:cs="Times New Roman"/>
-                <w:b/>
-                <w:noProof/>
-                <w:webHidden/>
-                <w:sz w:val="26"/>
-                <w:szCs w:val="26"/>
-              </w:rPr>
-              <w:tab/>
-            </w:r>
-            <w:r>
-              <w:rPr>
-                <w:rFonts w:ascii="Times New Roman" w:hAnsi="Times New Roman" w:cs="Times New Roman"/>
-                <w:b/>
-                <w:noProof/>
-                <w:webHidden/>
-                <w:sz w:val="26"/>
-                <w:szCs w:val="26"/>
-              </w:rPr>
-              <w:fldChar w:fldCharType="begin"/>
-            </w:r>
-            <w:r>
-              <w:rPr>
-                <w:rFonts w:ascii="Times New Roman" w:hAnsi="Times New Roman" w:cs="Times New Roman"/>
-                <w:b/>
-                <w:noProof/>
-                <w:webHidden/>
-                <w:sz w:val="26"/>
-                <w:szCs w:val="26"/>
-              </w:rPr>
-              <w:instrText xml:space="preserve"> PAGEREF _Toc478733611 \h </w:instrText>
-            </w:r>
-            <w:r>
-              <w:rPr>
-                <w:rFonts w:ascii="Times New Roman" w:hAnsi="Times New Roman" w:cs="Times New Roman"/>
-                <w:b/>
-                <w:noProof/>
-                <w:webHidden/>
-                <w:sz w:val="26"/>
-                <w:szCs w:val="26"/>
-              </w:rPr>
-            </w:r>
-            <w:r>
-              <w:rPr>
-                <w:rFonts w:ascii="Times New Roman" w:hAnsi="Times New Roman" w:cs="Times New Roman"/>
-                <w:b/>
-                <w:noProof/>
-                <w:webHidden/>
-                <w:sz w:val="26"/>
-                <w:szCs w:val="26"/>
-              </w:rPr>
-              <w:fldChar w:fldCharType="separate"/>
-            </w:r>
-            <w:r>
-              <w:rPr>
-                <w:rFonts w:ascii="Times New Roman" w:hAnsi="Times New Roman" w:cs="Times New Roman"/>
-                <w:b/>
-                <w:noProof/>
-                <w:webHidden/>
-                <w:sz w:val="26"/>
-                <w:szCs w:val="26"/>
-              </w:rPr>
-              <w:t>9</w:t>
-            </w:r>
-            <w:r>
-              <w:rPr>
-                <w:rFonts w:ascii="Times New Roman" w:hAnsi="Times New Roman" w:cs="Times New Roman"/>
-                <w:b/>
-                <w:noProof/>
-                <w:webHidden/>
-                <w:sz w:val="26"/>
-                <w:szCs w:val="26"/>
-              </w:rPr>
-              <w:fldChar w:fldCharType="end"/>
-            </w:r>
-          </w:hyperlink>
-        </w:p>
-        <w:p>
-          <w:pPr>
-            <w:pStyle w:val="TOC1"/>
-            <w:tabs>
-              <w:tab w:val="right" w:leader="dot" w:pos="8777"/>
-            </w:tabs>
-            <w:rPr>
-              <w:rFonts w:ascii="Times New Roman" w:eastAsiaTheme="minorEastAsia" w:hAnsi="Times New Roman" w:cs="Times New Roman"/>
-              <w:b/>
-              <w:noProof/>
-              <w:sz w:val="26"/>
-              <w:szCs w:val="26"/>
-            </w:rPr>
-          </w:pPr>
-          <w:hyperlink w:anchor="_Toc478733612" w:history="1">
-            <w:r>
-              <w:rPr>
-                <w:rStyle w:val="Hyperlink"/>
-                <w:rFonts w:ascii="Times New Roman" w:hAnsi="Times New Roman" w:cs="Times New Roman"/>
-                <w:b/>
-                <w:noProof/>
-                <w:sz w:val="26"/>
-                <w:szCs w:val="26"/>
-              </w:rPr>
-              <w:t>V. Câu lệnh truy vấn dữ liệu SQL</w:t>
-            </w:r>
-            <w:r>
-              <w:rPr>
-                <w:rFonts w:ascii="Times New Roman" w:hAnsi="Times New Roman" w:cs="Times New Roman"/>
-                <w:b/>
-                <w:noProof/>
-                <w:webHidden/>
-                <w:sz w:val="26"/>
-                <w:szCs w:val="26"/>
-              </w:rPr>
-              <w:tab/>
-            </w:r>
-            <w:r>
-              <w:rPr>
-                <w:rFonts w:ascii="Times New Roman" w:hAnsi="Times New Roman" w:cs="Times New Roman"/>
-                <w:b/>
-                <w:noProof/>
-                <w:webHidden/>
-                <w:sz w:val="26"/>
-                <w:szCs w:val="26"/>
-              </w:rPr>
-              <w:fldChar w:fldCharType="begin"/>
-            </w:r>
-            <w:r>
-              <w:rPr>
-                <w:rFonts w:ascii="Times New Roman" w:hAnsi="Times New Roman" w:cs="Times New Roman"/>
-                <w:b/>
-                <w:noProof/>
-                <w:webHidden/>
-                <w:sz w:val="26"/>
-                <w:szCs w:val="26"/>
-              </w:rPr>
-              <w:instrText xml:space="preserve"> PAGEREF _Toc478733612 \h </w:instrText>
-            </w:r>
-            <w:r>
-              <w:rPr>
-                <w:rFonts w:ascii="Times New Roman" w:hAnsi="Times New Roman" w:cs="Times New Roman"/>
-                <w:b/>
-                <w:noProof/>
-                <w:webHidden/>
-                <w:sz w:val="26"/>
-                <w:szCs w:val="26"/>
-              </w:rPr>
-            </w:r>
-            <w:r>
-              <w:rPr>
-                <w:rFonts w:ascii="Times New Roman" w:hAnsi="Times New Roman" w:cs="Times New Roman"/>
-                <w:b/>
-                <w:noProof/>
-                <w:webHidden/>
-                <w:sz w:val="26"/>
-                <w:szCs w:val="26"/>
-              </w:rPr>
-              <w:fldChar w:fldCharType="separate"/>
-            </w:r>
-            <w:r>
-              <w:rPr>
-                <w:rFonts w:ascii="Times New Roman" w:hAnsi="Times New Roman" w:cs="Times New Roman"/>
-                <w:b/>
-                <w:noProof/>
-                <w:webHidden/>
-                <w:sz w:val="26"/>
-                <w:szCs w:val="26"/>
-              </w:rPr>
-              <w:t>11</w:t>
-            </w:r>
-            <w:r>
-              <w:rPr>
-                <w:rFonts w:ascii="Times New Roman" w:hAnsi="Times New Roman" w:cs="Times New Roman"/>
-                <w:b/>
-                <w:noProof/>
-                <w:webHidden/>
-                <w:sz w:val="26"/>
-                <w:szCs w:val="26"/>
-              </w:rPr>
-              <w:fldChar w:fldCharType="end"/>
-            </w:r>
-          </w:hyperlink>
-        </w:p>
-        <w:p>
-          <w:pPr>
-            <w:pStyle w:val="TOC2"/>
-            <w:rPr>
-              <w:rFonts w:ascii="Times New Roman" w:eastAsiaTheme="minorEastAsia" w:hAnsi="Times New Roman" w:cs="Times New Roman"/>
-              <w:b/>
-              <w:noProof/>
-              <w:sz w:val="26"/>
-              <w:szCs w:val="26"/>
-            </w:rPr>
-          </w:pPr>
-          <w:hyperlink w:anchor="_Toc478733613" w:history="1">
-            <w:r>
-              <w:rPr>
-                <w:rStyle w:val="Hyperlink"/>
-                <w:rFonts w:ascii="Times New Roman" w:hAnsi="Times New Roman" w:cs="Times New Roman"/>
-                <w:b/>
-                <w:noProof/>
-                <w:sz w:val="26"/>
-                <w:szCs w:val="26"/>
-              </w:rPr>
-              <w:t>5</w:t>
-            </w:r>
-            <w:r>
-              <w:rPr>
-                <w:rStyle w:val="Hyperlink"/>
-                <w:rFonts w:ascii="Times New Roman" w:hAnsi="Times New Roman" w:cs="Times New Roman"/>
-                <w:b/>
-                <w:noProof/>
-                <w:sz w:val="26"/>
-                <w:szCs w:val="26"/>
-              </w:rPr>
-              <w:t>.1 Tạo bảng</w:t>
-            </w:r>
-            <w:r>
-              <w:rPr>
-                <w:rFonts w:ascii="Times New Roman" w:hAnsi="Times New Roman" w:cs="Times New Roman"/>
-                <w:b/>
-                <w:noProof/>
-                <w:webHidden/>
-                <w:sz w:val="26"/>
-                <w:szCs w:val="26"/>
-              </w:rPr>
-              <w:tab/>
-            </w:r>
-            <w:r>
-              <w:rPr>
-                <w:rFonts w:ascii="Times New Roman" w:hAnsi="Times New Roman" w:cs="Times New Roman"/>
-                <w:b/>
-                <w:noProof/>
-                <w:webHidden/>
-                <w:sz w:val="26"/>
-                <w:szCs w:val="26"/>
-              </w:rPr>
-              <w:fldChar w:fldCharType="begin"/>
-            </w:r>
-            <w:r>
-              <w:rPr>
-                <w:rFonts w:ascii="Times New Roman" w:hAnsi="Times New Roman" w:cs="Times New Roman"/>
-                <w:b/>
-                <w:noProof/>
-                <w:webHidden/>
-                <w:sz w:val="26"/>
-                <w:szCs w:val="26"/>
-              </w:rPr>
-              <w:instrText xml:space="preserve"> PAGEREF _Toc478733613 \h </w:instrText>
-            </w:r>
-            <w:r>
-              <w:rPr>
-                <w:rFonts w:ascii="Times New Roman" w:hAnsi="Times New Roman" w:cs="Times New Roman"/>
-                <w:b/>
-                <w:noProof/>
-                <w:webHidden/>
-                <w:sz w:val="26"/>
-                <w:szCs w:val="26"/>
-              </w:rPr>
-            </w:r>
-            <w:r>
-              <w:rPr>
-                <w:rFonts w:ascii="Times New Roman" w:hAnsi="Times New Roman" w:cs="Times New Roman"/>
-                <w:b/>
-                <w:noProof/>
-                <w:webHidden/>
-                <w:sz w:val="26"/>
-                <w:szCs w:val="26"/>
-              </w:rPr>
-              <w:fldChar w:fldCharType="separate"/>
-            </w:r>
-            <w:r>
-              <w:rPr>
-                <w:rFonts w:ascii="Times New Roman" w:hAnsi="Times New Roman" w:cs="Times New Roman"/>
-                <w:b/>
-                <w:noProof/>
-                <w:webHidden/>
-                <w:sz w:val="26"/>
-                <w:szCs w:val="26"/>
-              </w:rPr>
-              <w:t>11</w:t>
-            </w:r>
-            <w:r>
-              <w:rPr>
-                <w:rFonts w:ascii="Times New Roman" w:hAnsi="Times New Roman" w:cs="Times New Roman"/>
-                <w:b/>
-                <w:noProof/>
-                <w:webHidden/>
-                <w:sz w:val="26"/>
-                <w:szCs w:val="26"/>
-              </w:rPr>
-              <w:fldChar w:fldCharType="end"/>
-            </w:r>
-          </w:hyperlink>
-        </w:p>
-        <w:p>
-          <w:pPr>
-            <w:pStyle w:val="TOC2"/>
-            <w:rPr>
-              <w:rFonts w:ascii="Times New Roman" w:eastAsiaTheme="minorEastAsia" w:hAnsi="Times New Roman" w:cs="Times New Roman"/>
-              <w:b/>
-              <w:noProof/>
-              <w:sz w:val="26"/>
-              <w:szCs w:val="26"/>
-            </w:rPr>
-          </w:pPr>
-          <w:hyperlink w:anchor="_Toc478733614" w:history="1">
-            <w:r>
-              <w:rPr>
-                <w:rStyle w:val="Hyperlink"/>
-                <w:rFonts w:ascii="Times New Roman" w:hAnsi="Times New Roman" w:cs="Times New Roman"/>
-                <w:b/>
-                <w:noProof/>
-                <w:sz w:val="26"/>
-                <w:szCs w:val="26"/>
-              </w:rPr>
-              <w:t xml:space="preserve">5.2 </w:t>
-            </w:r>
-            <w:r>
-              <w:rPr>
-                <w:rStyle w:val="Hyperlink"/>
-                <w:rFonts w:ascii="Times New Roman" w:hAnsi="Times New Roman" w:cs="Times New Roman"/>
-                <w:b/>
-                <w:noProof/>
-                <w:sz w:val="26"/>
-                <w:szCs w:val="26"/>
-              </w:rPr>
-              <w:t>Các câu hỏi truy vấn và ngôn ngữ SQL.</w:t>
-            </w:r>
-            <w:r>
-              <w:rPr>
-                <w:rFonts w:ascii="Times New Roman" w:hAnsi="Times New Roman" w:cs="Times New Roman"/>
-                <w:b/>
-                <w:noProof/>
-                <w:webHidden/>
-                <w:sz w:val="26"/>
-                <w:szCs w:val="26"/>
-              </w:rPr>
-              <w:tab/>
-            </w:r>
-            <w:r>
-              <w:rPr>
-                <w:rFonts w:ascii="Times New Roman" w:hAnsi="Times New Roman" w:cs="Times New Roman"/>
-                <w:b/>
-                <w:noProof/>
-                <w:webHidden/>
-                <w:sz w:val="26"/>
-                <w:szCs w:val="26"/>
-              </w:rPr>
-              <w:fldChar w:fldCharType="begin"/>
-            </w:r>
-            <w:r>
-              <w:rPr>
-                <w:rFonts w:ascii="Times New Roman" w:hAnsi="Times New Roman" w:cs="Times New Roman"/>
-                <w:b/>
-                <w:noProof/>
-                <w:webHidden/>
-                <w:sz w:val="26"/>
-                <w:szCs w:val="26"/>
-              </w:rPr>
-              <w:instrText xml:space="preserve"> PAGEREF _Toc478733614 \h </w:instrText>
-            </w:r>
-            <w:r>
-              <w:rPr>
-                <w:rFonts w:ascii="Times New Roman" w:hAnsi="Times New Roman" w:cs="Times New Roman"/>
-                <w:b/>
-                <w:noProof/>
-                <w:webHidden/>
-                <w:sz w:val="26"/>
-                <w:szCs w:val="26"/>
-              </w:rPr>
-            </w:r>
-            <w:r>
-              <w:rPr>
-                <w:rFonts w:ascii="Times New Roman" w:hAnsi="Times New Roman" w:cs="Times New Roman"/>
-                <w:b/>
-                <w:noProof/>
-                <w:webHidden/>
-                <w:sz w:val="26"/>
-                <w:szCs w:val="26"/>
-              </w:rPr>
-              <w:fldChar w:fldCharType="separate"/>
-            </w:r>
-            <w:r>
-              <w:rPr>
-                <w:rFonts w:ascii="Times New Roman" w:hAnsi="Times New Roman" w:cs="Times New Roman"/>
-                <w:b/>
-                <w:noProof/>
-                <w:webHidden/>
-                <w:sz w:val="26"/>
-                <w:szCs w:val="26"/>
-              </w:rPr>
-              <w:t>13</w:t>
-            </w:r>
-            <w:r>
-              <w:rPr>
-                <w:rFonts w:ascii="Times New Roman" w:hAnsi="Times New Roman" w:cs="Times New Roman"/>
-                <w:b/>
-                <w:noProof/>
-                <w:webHidden/>
-                <w:sz w:val="26"/>
-                <w:szCs w:val="26"/>
-              </w:rPr>
-              <w:fldChar w:fldCharType="end"/>
-            </w:r>
-          </w:hyperlink>
-        </w:p>
-        <w:p>
-          <w:pPr>
-            <w:pStyle w:val="TOC1"/>
-            <w:tabs>
-              <w:tab w:val="right" w:leader="dot" w:pos="8777"/>
-            </w:tabs>
-            <w:rPr>
-              <w:rFonts w:ascii="Times New Roman" w:eastAsiaTheme="minorEastAsia" w:hAnsi="Times New Roman" w:cs="Times New Roman"/>
-              <w:b/>
-              <w:noProof/>
-              <w:sz w:val="26"/>
-              <w:szCs w:val="26"/>
-            </w:rPr>
-          </w:pPr>
-          <w:hyperlink w:anchor="_Toc478733615" w:history="1">
-            <w:r>
-              <w:rPr>
-                <w:rStyle w:val="Hyperlink"/>
-                <w:rFonts w:ascii="Times New Roman" w:hAnsi="Times New Roman" w:cs="Times New Roman"/>
-                <w:b/>
-                <w:noProof/>
-                <w:sz w:val="26"/>
-                <w:szCs w:val="26"/>
-              </w:rPr>
-              <w:t>KẾT LUẬN</w:t>
-            </w:r>
-            <w:r>
-              <w:rPr>
-                <w:rFonts w:ascii="Times New Roman" w:hAnsi="Times New Roman" w:cs="Times New Roman"/>
-                <w:b/>
-                <w:noProof/>
-                <w:webHidden/>
-                <w:sz w:val="26"/>
-                <w:szCs w:val="26"/>
-              </w:rPr>
-              <w:tab/>
-            </w:r>
-            <w:r>
-              <w:rPr>
-                <w:rFonts w:ascii="Times New Roman" w:hAnsi="Times New Roman" w:cs="Times New Roman"/>
-                <w:b/>
-                <w:noProof/>
-                <w:webHidden/>
-                <w:sz w:val="26"/>
-                <w:szCs w:val="26"/>
-              </w:rPr>
-              <w:fldChar w:fldCharType="begin"/>
-            </w:r>
-            <w:r>
-              <w:rPr>
-                <w:rFonts w:ascii="Times New Roman" w:hAnsi="Times New Roman" w:cs="Times New Roman"/>
-                <w:b/>
-                <w:noProof/>
-                <w:webHidden/>
-                <w:sz w:val="26"/>
-                <w:szCs w:val="26"/>
-              </w:rPr>
-              <w:instrText xml:space="preserve"> PAGEREF _Toc478733615 \h </w:instrText>
-            </w:r>
-            <w:r>
-              <w:rPr>
-                <w:rFonts w:ascii="Times New Roman" w:hAnsi="Times New Roman" w:cs="Times New Roman"/>
-                <w:b/>
-                <w:noProof/>
-                <w:webHidden/>
-                <w:sz w:val="26"/>
-                <w:szCs w:val="26"/>
-              </w:rPr>
-            </w:r>
-            <w:r>
-              <w:rPr>
-                <w:rFonts w:ascii="Times New Roman" w:hAnsi="Times New Roman" w:cs="Times New Roman"/>
-                <w:b/>
-                <w:noProof/>
-                <w:webHidden/>
-                <w:sz w:val="26"/>
-                <w:szCs w:val="26"/>
-              </w:rPr>
-              <w:fldChar w:fldCharType="separate"/>
-            </w:r>
-            <w:r>
-              <w:rPr>
-                <w:rFonts w:ascii="Times New Roman" w:hAnsi="Times New Roman" w:cs="Times New Roman"/>
-                <w:b/>
-                <w:noProof/>
-                <w:webHidden/>
-                <w:sz w:val="26"/>
-                <w:szCs w:val="26"/>
-              </w:rPr>
-              <w:t>18</w:t>
-            </w:r>
-            <w:r>
-              <w:rPr>
-                <w:rFonts w:ascii="Times New Roman" w:hAnsi="Times New Roman" w:cs="Times New Roman"/>
-                <w:b/>
-                <w:noProof/>
-                <w:webHidden/>
-                <w:sz w:val="26"/>
-                <w:szCs w:val="26"/>
-              </w:rPr>
-              <w:fldChar w:fldCharType="end"/>
-            </w:r>
-          </w:hyperlink>
-        </w:p>
-        <w:p>
-          <w:pPr>
-            <w:pStyle w:val="TOC1"/>
-            <w:tabs>
-              <w:tab w:val="right" w:leader="dot" w:pos="8777"/>
-            </w:tabs>
-            <w:rPr>
-              <w:rFonts w:ascii="Times New Roman" w:eastAsiaTheme="minorEastAsia" w:hAnsi="Times New Roman" w:cs="Times New Roman"/>
-              <w:b/>
-              <w:noProof/>
-              <w:sz w:val="26"/>
-              <w:szCs w:val="26"/>
-            </w:rPr>
-          </w:pPr>
-          <w:hyperlink w:anchor="_Toc478733616" w:history="1">
-            <w:r>
-              <w:rPr>
-                <w:rStyle w:val="Hyperlink"/>
-                <w:rFonts w:ascii="Times New Roman" w:hAnsi="Times New Roman" w:cs="Times New Roman"/>
-                <w:b/>
-                <w:noProof/>
-                <w:sz w:val="26"/>
-                <w:szCs w:val="26"/>
-              </w:rPr>
-              <w:t>TÀI LIỆU THAM KHẢO</w:t>
-            </w:r>
-            <w:r>
-              <w:rPr>
-                <w:rFonts w:ascii="Times New Roman" w:hAnsi="Times New Roman" w:cs="Times New Roman"/>
-                <w:b/>
-                <w:noProof/>
-                <w:webHidden/>
-                <w:sz w:val="26"/>
-                <w:szCs w:val="26"/>
-              </w:rPr>
-              <w:tab/>
-            </w:r>
-            <w:r>
-              <w:rPr>
-                <w:rFonts w:ascii="Times New Roman" w:hAnsi="Times New Roman" w:cs="Times New Roman"/>
-                <w:b/>
-                <w:noProof/>
-                <w:webHidden/>
-                <w:sz w:val="26"/>
-                <w:szCs w:val="26"/>
-              </w:rPr>
-              <w:fldChar w:fldCharType="begin"/>
-            </w:r>
-            <w:r>
-              <w:rPr>
-                <w:rFonts w:ascii="Times New Roman" w:hAnsi="Times New Roman" w:cs="Times New Roman"/>
-                <w:b/>
-                <w:noProof/>
-                <w:webHidden/>
-                <w:sz w:val="26"/>
-                <w:szCs w:val="26"/>
-              </w:rPr>
-              <w:instrText xml:space="preserve"> PAGEREF _Toc478733616 \h </w:instrText>
-            </w:r>
-            <w:r>
-              <w:rPr>
-                <w:rFonts w:ascii="Times New Roman" w:hAnsi="Times New Roman" w:cs="Times New Roman"/>
-                <w:b/>
-                <w:noProof/>
-                <w:webHidden/>
-                <w:sz w:val="26"/>
-                <w:szCs w:val="26"/>
-              </w:rPr>
-            </w:r>
-            <w:r>
-              <w:rPr>
-                <w:rFonts w:ascii="Times New Roman" w:hAnsi="Times New Roman" w:cs="Times New Roman"/>
-                <w:b/>
-                <w:noProof/>
-                <w:webHidden/>
-                <w:sz w:val="26"/>
-                <w:szCs w:val="26"/>
-              </w:rPr>
-              <w:fldChar w:fldCharType="separate"/>
-            </w:r>
-            <w:r>
-              <w:rPr>
-                <w:rFonts w:ascii="Times New Roman" w:hAnsi="Times New Roman" w:cs="Times New Roman"/>
-                <w:b/>
-                <w:noProof/>
-                <w:webHidden/>
-                <w:sz w:val="26"/>
-                <w:szCs w:val="26"/>
-              </w:rPr>
-              <w:t>19</w:t>
-            </w:r>
-            <w:r>
-              <w:rPr>
-                <w:rFonts w:ascii="Times New Roman" w:hAnsi="Times New Roman" w:cs="Times New Roman"/>
-                <w:b/>
-                <w:noProof/>
-                <w:webHidden/>
-                <w:sz w:val="26"/>
-                <w:szCs w:val="26"/>
               </w:rPr>
               <w:fldChar w:fldCharType="end"/>
             </w:r>
@@ -4205,6 +4386,24 @@
     </w:p>
     <w:p>
       <w:pPr>
+        <w:pStyle w:val="Heading1"/>
+        <w:jc w:val="center"/>
+        <w:rPr>
+          <w:noProof/>
+        </w:rPr>
+      </w:pPr>
+      <w:bookmarkStart w:id="18" w:name="_Toc93016651"/>
+      <w:r>
+        <w:rPr>
+          <w:noProof/>
+        </w:rPr>
+        <w:lastRenderedPageBreak/>
+        <w:t>LỜI NÓI ĐẦU</w:t>
+      </w:r>
+      <w:bookmarkEnd w:id="18"/>
+    </w:p>
+    <w:p>
+      <w:pPr>
         <w:jc w:val="center"/>
         <w:rPr>
           <w:b/>
@@ -4214,29 +4413,6 @@
           <w:szCs w:val="26"/>
         </w:rPr>
       </w:pPr>
-      <w:r>
-        <w:rPr>
-          <w:b/>
-          <w:noProof/>
-          <w:color w:val="244061" w:themeColor="accent1" w:themeShade="80"/>
-          <w:sz w:val="26"/>
-          <w:szCs w:val="26"/>
-        </w:rPr>
-        <w:lastRenderedPageBreak/>
-        <w:t>LỜI NÓI ĐẦU</w:t>
-      </w:r>
-    </w:p>
-    <w:p>
-      <w:pPr>
-        <w:jc w:val="center"/>
-        <w:rPr>
-          <w:b/>
-          <w:noProof/>
-          <w:color w:val="244061" w:themeColor="accent1" w:themeShade="80"/>
-          <w:sz w:val="26"/>
-          <w:szCs w:val="26"/>
-        </w:rPr>
-      </w:pPr>
     </w:p>
     <w:p>
       <w:pPr>
@@ -4480,7 +4656,7 @@
         </w:rPr>
         <w:t>p</w:t>
       </w:r>
-      <w:bookmarkEnd w:id="16"/>
+      <w:bookmarkEnd w:id="15"/>
       <w:r>
         <w:rPr>
           <w:noProof/>
@@ -4554,7 +4730,7 @@
       <w:bookmarkStart w:id="26" w:name="_Toc478235353"/>
       <w:bookmarkStart w:id="27" w:name="_Toc478235422"/>
       <w:bookmarkStart w:id="28" w:name="_Toc478562139"/>
-      <w:bookmarkStart w:id="29" w:name="_Toc478733602"/>
+      <w:bookmarkStart w:id="29" w:name="_Toc93016652"/>
       <w:r>
         <w:rPr>
           <w:rFonts w:ascii="Times New Roman" w:hAnsi="Times New Roman" w:cs="Times New Roman"/>
@@ -4593,7 +4769,7 @@
       <w:bookmarkStart w:id="32" w:name="_Toc478235355"/>
       <w:bookmarkStart w:id="33" w:name="_Toc478235424"/>
       <w:bookmarkStart w:id="34" w:name="_Toc478562141"/>
-      <w:bookmarkStart w:id="35" w:name="_Toc478733604"/>
+      <w:bookmarkStart w:id="35" w:name="_Toc93016653"/>
       <w:r>
         <w:rPr>
           <w:rFonts w:ascii="Times New Roman" w:hAnsi="Times New Roman" w:cs="Times New Roman"/>
@@ -5502,7 +5678,7 @@
       <w:bookmarkStart w:id="37" w:name="_Toc478235356"/>
       <w:bookmarkStart w:id="38" w:name="_Toc478235425"/>
       <w:bookmarkStart w:id="39" w:name="_Toc478562142"/>
-      <w:bookmarkStart w:id="40" w:name="_Toc478733605"/>
+      <w:bookmarkStart w:id="40" w:name="_Toc93016654"/>
       <w:r>
         <w:rPr>
           <w:rFonts w:ascii="Times New Roman" w:hAnsi="Times New Roman" w:cs="Times New Roman"/>
@@ -6265,7 +6441,6 @@
       <w:bookmarkStart w:id="43" w:name="_Toc478235357"/>
       <w:bookmarkStart w:id="44" w:name="_Toc478235426"/>
       <w:bookmarkStart w:id="45" w:name="_Toc478562143"/>
-      <w:bookmarkStart w:id="46" w:name="_Toc478733606"/>
     </w:p>
     <w:p>
       <w:pPr>
@@ -6342,6 +6517,7 @@
           <w:color w:val="244061" w:themeColor="accent1" w:themeShade="80"/>
         </w:rPr>
       </w:pPr>
+      <w:bookmarkStart w:id="46" w:name="_Toc93016655"/>
       <w:r>
         <w:rPr>
           <w:rFonts w:ascii="Times New Roman" w:hAnsi="Times New Roman" w:cs="Times New Roman"/>
@@ -6351,6 +6527,7 @@
         </w:rPr>
         <w:t>Bảng chi tiết thuộc tính các bảng</w:t>
       </w:r>
+      <w:bookmarkEnd w:id="46"/>
     </w:p>
     <w:tbl>
       <w:tblPr>
@@ -7487,6 +7664,7 @@
           <w:color w:val="244061" w:themeColor="accent1" w:themeShade="80"/>
         </w:rPr>
       </w:pPr>
+      <w:bookmarkStart w:id="47" w:name="_Toc93016656"/>
       <w:r>
         <w:rPr>
           <w:rFonts w:ascii="Times New Roman" w:hAnsi="Times New Roman" w:cs="Times New Roman"/>
@@ -7501,7 +7679,7 @@
       <w:bookmarkEnd w:id="43"/>
       <w:bookmarkEnd w:id="44"/>
       <w:bookmarkEnd w:id="45"/>
-      <w:bookmarkEnd w:id="46"/>
+      <w:bookmarkEnd w:id="47"/>
     </w:p>
     <w:p>
       <w:pPr>
@@ -7660,6 +7838,7 @@
           <w:szCs w:val="26"/>
         </w:rPr>
       </w:pPr>
+      <w:bookmarkStart w:id="48" w:name="_Toc93016657"/>
       <w:r>
         <w:rPr>
           <w:rFonts w:ascii="Times New Roman" w:hAnsi="Times New Roman" w:cs="Times New Roman"/>
@@ -7671,6 +7850,7 @@
         </w:rPr>
         <w:t>Chuyển từ mô hình ER sang mô hình quan hệ</w:t>
       </w:r>
+      <w:bookmarkEnd w:id="48"/>
     </w:p>
     <w:p>
       <w:pPr>
@@ -7957,6 +8137,7 @@
           <w:szCs w:val="26"/>
         </w:rPr>
       </w:pPr>
+      <w:bookmarkStart w:id="49" w:name="_Toc93016658"/>
       <w:r>
         <w:rPr>
           <w:rFonts w:ascii="Times New Roman" w:hAnsi="Times New Roman" w:cs="Times New Roman"/>
@@ -7968,6 +8149,7 @@
         </w:rPr>
         <w:t>Chức năng của hàm, thủ tục, trigger, view trong phần mềm</w:t>
       </w:r>
+      <w:bookmarkEnd w:id="49"/>
     </w:p>
     <w:p>
       <w:pPr>
@@ -7984,6 +8166,7 @@
           <w:color w:val="244061" w:themeColor="accent1" w:themeShade="80"/>
         </w:rPr>
       </w:pPr>
+      <w:bookmarkStart w:id="50" w:name="_Toc93016659"/>
       <w:r>
         <w:rPr>
           <w:rFonts w:ascii="Times New Roman" w:hAnsi="Times New Roman" w:cs="Times New Roman"/>
@@ -7993,6 +8176,7 @@
         </w:rPr>
         <w:t>View</w:t>
       </w:r>
+      <w:bookmarkEnd w:id="50"/>
     </w:p>
     <w:tbl>
       <w:tblPr>
@@ -8492,6 +8676,7 @@
           <w:color w:val="244061" w:themeColor="accent1" w:themeShade="80"/>
         </w:rPr>
       </w:pPr>
+      <w:bookmarkStart w:id="51" w:name="_Toc93016660"/>
       <w:r>
         <w:rPr>
           <w:rFonts w:ascii="Times New Roman" w:hAnsi="Times New Roman" w:cs="Times New Roman"/>
@@ -8501,6 +8686,7 @@
         </w:rPr>
         <w:t>function</w:t>
       </w:r>
+      <w:bookmarkEnd w:id="51"/>
     </w:p>
     <w:tbl>
       <w:tblPr>
@@ -8919,6 +9105,7 @@
           <w:color w:val="244061" w:themeColor="accent1" w:themeShade="80"/>
         </w:rPr>
       </w:pPr>
+      <w:bookmarkStart w:id="52" w:name="_Toc93016661"/>
       <w:r>
         <w:rPr>
           <w:rFonts w:ascii="Times New Roman" w:hAnsi="Times New Roman" w:cs="Times New Roman"/>
@@ -8928,6 +9115,7 @@
         </w:rPr>
         <w:t>trigger</w:t>
       </w:r>
+      <w:bookmarkEnd w:id="52"/>
     </w:p>
     <w:tbl>
       <w:tblPr>
@@ -9235,6 +9423,7 @@
           <w:color w:val="244061" w:themeColor="accent1" w:themeShade="80"/>
         </w:rPr>
       </w:pPr>
+      <w:bookmarkStart w:id="53" w:name="_Toc93016662"/>
       <w:r>
         <w:rPr>
           <w:rFonts w:ascii="Times New Roman" w:hAnsi="Times New Roman" w:cs="Times New Roman"/>
@@ -9244,6 +9433,7 @@
         </w:rPr>
         <w:t>Stored procedures</w:t>
       </w:r>
+      <w:bookmarkEnd w:id="53"/>
     </w:p>
     <w:tbl>
       <w:tblPr>
@@ -9602,10 +9792,10 @@
           <w:szCs w:val="26"/>
         </w:rPr>
       </w:pPr>
-      <w:bookmarkStart w:id="47" w:name="_Toc478234504"/>
-      <w:bookmarkStart w:id="48" w:name="_Toc478235364"/>
-      <w:bookmarkStart w:id="49" w:name="_Toc478235433"/>
-      <w:bookmarkStart w:id="50" w:name="_Toc478733612"/>
+      <w:bookmarkStart w:id="54" w:name="_Toc478234504"/>
+      <w:bookmarkStart w:id="55" w:name="_Toc478235364"/>
+      <w:bookmarkStart w:id="56" w:name="_Toc478235433"/>
+      <w:bookmarkStart w:id="57" w:name="_Toc93016663"/>
       <w:r>
         <w:rPr>
           <w:rFonts w:ascii="Times New Roman" w:hAnsi="Times New Roman" w:cs="Times New Roman"/>
@@ -9617,10 +9807,10 @@
         </w:rPr>
         <w:t>Câu lệnh truy vấn dữ liệu SQL</w:t>
       </w:r>
-      <w:bookmarkEnd w:id="47"/>
-      <w:bookmarkEnd w:id="48"/>
-      <w:bookmarkEnd w:id="49"/>
-      <w:bookmarkEnd w:id="50"/>
+      <w:bookmarkEnd w:id="54"/>
+      <w:bookmarkEnd w:id="55"/>
+      <w:bookmarkEnd w:id="56"/>
+      <w:bookmarkEnd w:id="57"/>
     </w:p>
     <w:p>
       <w:pPr>
@@ -9637,7 +9827,7 @@
           <w:color w:val="244061" w:themeColor="accent1" w:themeShade="80"/>
         </w:rPr>
       </w:pPr>
-      <w:bookmarkStart w:id="51" w:name="_Toc478733613"/>
+      <w:bookmarkStart w:id="58" w:name="_Toc93016664"/>
       <w:r>
         <w:rPr>
           <w:rFonts w:ascii="Times New Roman" w:hAnsi="Times New Roman" w:cs="Times New Roman"/>
@@ -9647,7 +9837,7 @@
         </w:rPr>
         <w:t>Tạo bảng</w:t>
       </w:r>
-      <w:bookmarkEnd w:id="51"/>
+      <w:bookmarkEnd w:id="58"/>
     </w:p>
     <w:p>
       <w:pPr>
@@ -9661,7 +9851,6 @@
           <w:szCs w:val="22"/>
         </w:rPr>
       </w:pPr>
-      <w:bookmarkStart w:id="52" w:name="_Toc478733614"/>
     </w:p>
     <w:p>
       <w:pPr>
@@ -9674,12 +9863,10 @@
           <w:szCs w:val="22"/>
         </w:rPr>
       </w:pPr>
-      <w:bookmarkStart w:id="53" w:name="_Toc478234505"/>
-      <w:bookmarkStart w:id="54" w:name="_Toc478235365"/>
-      <w:bookmarkStart w:id="55" w:name="_Toc478235434"/>
-      <w:bookmarkStart w:id="56" w:name="_Toc478562149"/>
-      <w:bookmarkStart w:id="57" w:name="_Toc478733615"/>
-      <w:bookmarkEnd w:id="52"/>
+      <w:bookmarkStart w:id="59" w:name="_Toc478234505"/>
+      <w:bookmarkStart w:id="60" w:name="_Toc478235365"/>
+      <w:bookmarkStart w:id="61" w:name="_Toc478235434"/>
+      <w:bookmarkStart w:id="62" w:name="_Toc478562149"/>
       <w:r>
         <w:rPr>
           <w:rFonts w:ascii="Consolas" w:eastAsiaTheme="minorHAnsi" w:hAnsi="Consolas" w:cs="Consolas"/>
@@ -15932,6 +16119,7 @@
           <w:color w:val="244061" w:themeColor="accent1" w:themeShade="80"/>
         </w:rPr>
       </w:pPr>
+      <w:bookmarkStart w:id="63" w:name="_Toc93016665"/>
       <w:r>
         <w:rPr>
           <w:rFonts w:ascii="Times New Roman" w:hAnsi="Times New Roman" w:cs="Times New Roman"/>
@@ -15941,6 +16129,7 @@
         </w:rPr>
         <w:t>Tạo View, Function, Trigger, Stored procedures</w:t>
       </w:r>
+      <w:bookmarkEnd w:id="63"/>
     </w:p>
     <w:p>
       <w:pPr>
@@ -15957,6 +16146,7 @@
           <w:color w:val="244061" w:themeColor="accent1" w:themeShade="80"/>
         </w:rPr>
       </w:pPr>
+      <w:bookmarkStart w:id="64" w:name="_Toc93016666"/>
       <w:r>
         <w:rPr>
           <w:rFonts w:ascii="Times New Roman" w:hAnsi="Times New Roman" w:cs="Times New Roman"/>
@@ -15966,6 +16156,7 @@
         </w:rPr>
         <w:t>Tạo View</w:t>
       </w:r>
+      <w:bookmarkEnd w:id="64"/>
     </w:p>
     <w:p>
       <w:pPr>
@@ -19315,6 +19506,7 @@
           <w:color w:val="244061" w:themeColor="accent1" w:themeShade="80"/>
         </w:rPr>
       </w:pPr>
+      <w:bookmarkStart w:id="65" w:name="_Toc93016667"/>
       <w:r>
         <w:rPr>
           <w:rFonts w:ascii="Times New Roman" w:hAnsi="Times New Roman" w:cs="Times New Roman"/>
@@ -19324,6 +19516,7 @@
         </w:rPr>
         <w:t>Tạo Function</w:t>
       </w:r>
+      <w:bookmarkEnd w:id="65"/>
     </w:p>
     <w:p>
       <w:pPr>
@@ -26044,6 +26237,7 @@
           <w:color w:val="244061" w:themeColor="accent1" w:themeShade="80"/>
         </w:rPr>
       </w:pPr>
+      <w:bookmarkStart w:id="66" w:name="_Toc93016668"/>
       <w:r>
         <w:rPr>
           <w:rFonts w:ascii="Times New Roman" w:hAnsi="Times New Roman" w:cs="Times New Roman"/>
@@ -26053,6 +26247,7 @@
         </w:rPr>
         <w:t>Tạo Trigger</w:t>
       </w:r>
+      <w:bookmarkEnd w:id="66"/>
     </w:p>
     <w:p>
       <w:pPr>
@@ -31183,6 +31378,7 @@
           <w:color w:val="244061" w:themeColor="accent1" w:themeShade="80"/>
         </w:rPr>
       </w:pPr>
+      <w:bookmarkStart w:id="67" w:name="_Toc93016669"/>
       <w:r>
         <w:rPr>
           <w:rFonts w:ascii="Times New Roman" w:hAnsi="Times New Roman" w:cs="Times New Roman"/>
@@ -31192,6 +31388,7 @@
         </w:rPr>
         <w:t>Tạo Stored procedures</w:t>
       </w:r>
+      <w:bookmarkEnd w:id="67"/>
     </w:p>
     <w:p>
       <w:pPr>
@@ -34069,6 +34266,329 @@
           <w:szCs w:val="19"/>
         </w:rPr>
       </w:pPr>
+    </w:p>
+    <w:p>
+      <w:pPr>
+        <w:pStyle w:val="Heading2"/>
+        <w:numPr>
+          <w:ilvl w:val="1"/>
+          <w:numId w:val="30"/>
+        </w:numPr>
+        <w:spacing w:before="0" w:afterLines="20" w:after="48" w:line="288" w:lineRule="auto"/>
+        <w:rPr>
+          <w:rFonts w:ascii="Times New Roman" w:hAnsi="Times New Roman" w:cs="Times New Roman"/>
+          <w:b/>
+          <w:noProof/>
+          <w:color w:val="244061" w:themeColor="accent1" w:themeShade="80"/>
+        </w:rPr>
+      </w:pPr>
+      <w:bookmarkStart w:id="68" w:name="_Toc93016670"/>
+      <w:r>
+        <w:rPr>
+          <w:rFonts w:ascii="Times New Roman" w:hAnsi="Times New Roman" w:cs="Times New Roman"/>
+          <w:b/>
+          <w:noProof/>
+          <w:color w:val="244061" w:themeColor="accent1" w:themeShade="80"/>
+        </w:rPr>
+        <w:t>Bảo mật và phân quyền</w:t>
+      </w:r>
+      <w:bookmarkEnd w:id="68"/>
+    </w:p>
+    <w:p>
+      <w:pPr>
+        <w:autoSpaceDE w:val="0"/>
+        <w:autoSpaceDN w:val="0"/>
+        <w:adjustRightInd w:val="0"/>
+        <w:rPr>
+          <w:rFonts w:ascii="Consolas" w:eastAsiaTheme="minorHAnsi" w:hAnsi="Consolas" w:cs="Consolas"/>
+          <w:sz w:val="22"/>
+          <w:szCs w:val="22"/>
+        </w:rPr>
+      </w:pPr>
+      <w:r>
+        <w:rPr>
+          <w:rFonts w:ascii="Consolas" w:eastAsiaTheme="minorHAnsi" w:hAnsi="Consolas" w:cs="Consolas"/>
+          <w:color w:val="0000FF"/>
+          <w:sz w:val="22"/>
+          <w:szCs w:val="22"/>
+        </w:rPr>
+        <w:t>exec</w:t>
+      </w:r>
+      <w:r>
+        <w:rPr>
+          <w:rFonts w:ascii="Consolas" w:eastAsiaTheme="minorHAnsi" w:hAnsi="Consolas" w:cs="Consolas"/>
+          <w:sz w:val="22"/>
+          <w:szCs w:val="22"/>
+        </w:rPr>
+        <w:t xml:space="preserve"> </w:t>
+      </w:r>
+      <w:r>
+        <w:rPr>
+          <w:rFonts w:ascii="Consolas" w:eastAsiaTheme="minorHAnsi" w:hAnsi="Consolas" w:cs="Consolas"/>
+          <w:color w:val="800000"/>
+          <w:sz w:val="22"/>
+          <w:szCs w:val="22"/>
+        </w:rPr>
+        <w:t>sp_addlogin</w:t>
+      </w:r>
+      <w:r>
+        <w:rPr>
+          <w:rFonts w:ascii="Consolas" w:eastAsiaTheme="minorHAnsi" w:hAnsi="Consolas" w:cs="Consolas"/>
+          <w:color w:val="0000FF"/>
+          <w:sz w:val="22"/>
+          <w:szCs w:val="22"/>
+        </w:rPr>
+        <w:t xml:space="preserve"> </w:t>
+      </w:r>
+      <w:r>
+        <w:rPr>
+          <w:rFonts w:ascii="Consolas" w:eastAsiaTheme="minorHAnsi" w:hAnsi="Consolas" w:cs="Consolas"/>
+          <w:color w:val="FF0000"/>
+          <w:sz w:val="22"/>
+          <w:szCs w:val="22"/>
+        </w:rPr>
+        <w:t>'connect_sa'</w:t>
+      </w:r>
+      <w:r>
+        <w:rPr>
+          <w:rFonts w:ascii="Consolas" w:eastAsiaTheme="minorHAnsi" w:hAnsi="Consolas" w:cs="Consolas"/>
+          <w:color w:val="808080"/>
+          <w:sz w:val="22"/>
+          <w:szCs w:val="22"/>
+        </w:rPr>
+        <w:t>,</w:t>
+      </w:r>
+      <w:r>
+        <w:rPr>
+          <w:rFonts w:ascii="Consolas" w:eastAsiaTheme="minorHAnsi" w:hAnsi="Consolas" w:cs="Consolas"/>
+          <w:color w:val="FF0000"/>
+          <w:sz w:val="22"/>
+          <w:szCs w:val="22"/>
+        </w:rPr>
+        <w:t>'123456'</w:t>
+      </w:r>
+    </w:p>
+    <w:p>
+      <w:pPr>
+        <w:autoSpaceDE w:val="0"/>
+        <w:autoSpaceDN w:val="0"/>
+        <w:adjustRightInd w:val="0"/>
+        <w:rPr>
+          <w:rFonts w:ascii="Consolas" w:eastAsiaTheme="minorHAnsi" w:hAnsi="Consolas" w:cs="Consolas"/>
+          <w:sz w:val="22"/>
+          <w:szCs w:val="22"/>
+        </w:rPr>
+      </w:pPr>
+    </w:p>
+    <w:p>
+      <w:pPr>
+        <w:autoSpaceDE w:val="0"/>
+        <w:autoSpaceDN w:val="0"/>
+        <w:adjustRightInd w:val="0"/>
+        <w:rPr>
+          <w:rFonts w:ascii="Consolas" w:eastAsiaTheme="minorHAnsi" w:hAnsi="Consolas" w:cs="Consolas"/>
+          <w:sz w:val="22"/>
+          <w:szCs w:val="22"/>
+        </w:rPr>
+      </w:pPr>
+      <w:r>
+        <w:rPr>
+          <w:rFonts w:ascii="Consolas" w:eastAsiaTheme="minorHAnsi" w:hAnsi="Consolas" w:cs="Consolas"/>
+          <w:color w:val="0000FF"/>
+          <w:sz w:val="22"/>
+          <w:szCs w:val="22"/>
+        </w:rPr>
+        <w:t>use</w:t>
+      </w:r>
+      <w:r>
+        <w:rPr>
+          <w:rFonts w:ascii="Consolas" w:eastAsiaTheme="minorHAnsi" w:hAnsi="Consolas" w:cs="Consolas"/>
+          <w:sz w:val="22"/>
+          <w:szCs w:val="22"/>
+        </w:rPr>
+        <w:t xml:space="preserve"> thpt_vap</w:t>
+      </w:r>
+    </w:p>
+    <w:p>
+      <w:pPr>
+        <w:autoSpaceDE w:val="0"/>
+        <w:autoSpaceDN w:val="0"/>
+        <w:adjustRightInd w:val="0"/>
+        <w:rPr>
+          <w:rFonts w:ascii="Consolas" w:eastAsiaTheme="minorHAnsi" w:hAnsi="Consolas" w:cs="Consolas"/>
+          <w:sz w:val="22"/>
+          <w:szCs w:val="22"/>
+        </w:rPr>
+      </w:pPr>
+    </w:p>
+    <w:p>
+      <w:pPr>
+        <w:autoSpaceDE w:val="0"/>
+        <w:autoSpaceDN w:val="0"/>
+        <w:adjustRightInd w:val="0"/>
+        <w:rPr>
+          <w:rFonts w:ascii="Consolas" w:eastAsiaTheme="minorHAnsi" w:hAnsi="Consolas" w:cs="Consolas"/>
+          <w:sz w:val="22"/>
+          <w:szCs w:val="22"/>
+        </w:rPr>
+      </w:pPr>
+      <w:r>
+        <w:rPr>
+          <w:rFonts w:ascii="Consolas" w:eastAsiaTheme="minorHAnsi" w:hAnsi="Consolas" w:cs="Consolas"/>
+          <w:color w:val="0000FF"/>
+          <w:sz w:val="22"/>
+          <w:szCs w:val="22"/>
+        </w:rPr>
+        <w:t>exec</w:t>
+      </w:r>
+      <w:r>
+        <w:rPr>
+          <w:rFonts w:ascii="Consolas" w:eastAsiaTheme="minorHAnsi" w:hAnsi="Consolas" w:cs="Consolas"/>
+          <w:sz w:val="22"/>
+          <w:szCs w:val="22"/>
+        </w:rPr>
+        <w:t xml:space="preserve"> </w:t>
+      </w:r>
+      <w:r>
+        <w:rPr>
+          <w:rFonts w:ascii="Consolas" w:eastAsiaTheme="minorHAnsi" w:hAnsi="Consolas" w:cs="Consolas"/>
+          <w:color w:val="800000"/>
+          <w:sz w:val="22"/>
+          <w:szCs w:val="22"/>
+        </w:rPr>
+        <w:t>sp_grantdbaccess</w:t>
+      </w:r>
+      <w:r>
+        <w:rPr>
+          <w:rFonts w:ascii="Consolas" w:eastAsiaTheme="minorHAnsi" w:hAnsi="Consolas" w:cs="Consolas"/>
+          <w:color w:val="0000FF"/>
+          <w:sz w:val="22"/>
+          <w:szCs w:val="22"/>
+        </w:rPr>
+        <w:t xml:space="preserve"> </w:t>
+      </w:r>
+      <w:r>
+        <w:rPr>
+          <w:rFonts w:ascii="Consolas" w:eastAsiaTheme="minorHAnsi" w:hAnsi="Consolas" w:cs="Consolas"/>
+          <w:color w:val="FF0000"/>
+          <w:sz w:val="22"/>
+          <w:szCs w:val="22"/>
+        </w:rPr>
+        <w:t>'connect_sa'</w:t>
+      </w:r>
+      <w:r>
+        <w:rPr>
+          <w:rFonts w:ascii="Consolas" w:eastAsiaTheme="minorHAnsi" w:hAnsi="Consolas" w:cs="Consolas"/>
+          <w:color w:val="808080"/>
+          <w:sz w:val="22"/>
+          <w:szCs w:val="22"/>
+        </w:rPr>
+        <w:t>,</w:t>
+      </w:r>
+      <w:r>
+        <w:rPr>
+          <w:rFonts w:ascii="Consolas" w:eastAsiaTheme="minorHAnsi" w:hAnsi="Consolas" w:cs="Consolas"/>
+          <w:color w:val="FF0000"/>
+          <w:sz w:val="22"/>
+          <w:szCs w:val="22"/>
+        </w:rPr>
+        <w:t>'SA'</w:t>
+      </w:r>
+    </w:p>
+    <w:p>
+      <w:pPr>
+        <w:autoSpaceDE w:val="0"/>
+        <w:autoSpaceDN w:val="0"/>
+        <w:adjustRightInd w:val="0"/>
+        <w:rPr>
+          <w:rFonts w:ascii="Consolas" w:eastAsiaTheme="minorHAnsi" w:hAnsi="Consolas" w:cs="Consolas"/>
+          <w:sz w:val="22"/>
+          <w:szCs w:val="22"/>
+        </w:rPr>
+      </w:pPr>
+    </w:p>
+    <w:p>
+      <w:pPr>
+        <w:autoSpaceDE w:val="0"/>
+        <w:autoSpaceDN w:val="0"/>
+        <w:adjustRightInd w:val="0"/>
+        <w:rPr>
+          <w:rFonts w:ascii="Consolas" w:eastAsiaTheme="minorHAnsi" w:hAnsi="Consolas" w:cs="Consolas"/>
+          <w:color w:val="FF0000"/>
+          <w:sz w:val="22"/>
+          <w:szCs w:val="22"/>
+        </w:rPr>
+      </w:pPr>
+      <w:r>
+        <w:rPr>
+          <w:rFonts w:ascii="Consolas" w:eastAsiaTheme="minorHAnsi" w:hAnsi="Consolas" w:cs="Consolas"/>
+          <w:color w:val="0000FF"/>
+          <w:sz w:val="22"/>
+          <w:szCs w:val="22"/>
+        </w:rPr>
+        <w:t>exec</w:t>
+      </w:r>
+      <w:r>
+        <w:rPr>
+          <w:rFonts w:ascii="Consolas" w:eastAsiaTheme="minorHAnsi" w:hAnsi="Consolas" w:cs="Consolas"/>
+          <w:sz w:val="22"/>
+          <w:szCs w:val="22"/>
+        </w:rPr>
+        <w:t xml:space="preserve"> </w:t>
+      </w:r>
+      <w:r>
+        <w:rPr>
+          <w:rFonts w:ascii="Consolas" w:eastAsiaTheme="minorHAnsi" w:hAnsi="Consolas" w:cs="Consolas"/>
+          <w:color w:val="800000"/>
+          <w:sz w:val="22"/>
+          <w:szCs w:val="22"/>
+        </w:rPr>
+        <w:t>sp_addrolemember</w:t>
+      </w:r>
+      <w:r>
+        <w:rPr>
+          <w:rFonts w:ascii="Consolas" w:eastAsiaTheme="minorHAnsi" w:hAnsi="Consolas" w:cs="Consolas"/>
+          <w:color w:val="0000FF"/>
+          <w:sz w:val="22"/>
+          <w:szCs w:val="22"/>
+        </w:rPr>
+        <w:t xml:space="preserve"> </w:t>
+      </w:r>
+      <w:r>
+        <w:rPr>
+          <w:rFonts w:ascii="Consolas" w:eastAsiaTheme="minorHAnsi" w:hAnsi="Consolas" w:cs="Consolas"/>
+          <w:color w:val="FF0000"/>
+          <w:sz w:val="22"/>
+          <w:szCs w:val="22"/>
+        </w:rPr>
+        <w:t>'db_owner'</w:t>
+      </w:r>
+      <w:r>
+        <w:rPr>
+          <w:rFonts w:ascii="Consolas" w:eastAsiaTheme="minorHAnsi" w:hAnsi="Consolas" w:cs="Consolas"/>
+          <w:color w:val="808080"/>
+          <w:sz w:val="22"/>
+          <w:szCs w:val="22"/>
+        </w:rPr>
+        <w:t>,</w:t>
+      </w:r>
+      <w:r>
+        <w:rPr>
+          <w:rFonts w:ascii="Consolas" w:eastAsiaTheme="minorHAnsi" w:hAnsi="Consolas" w:cs="Consolas"/>
+          <w:color w:val="FF0000"/>
+          <w:sz w:val="22"/>
+          <w:szCs w:val="22"/>
+        </w:rPr>
+        <w:t>'SA'</w:t>
+      </w:r>
+    </w:p>
+    <w:p>
+      <w:pPr>
+        <w:spacing w:after="200" w:line="276" w:lineRule="auto"/>
+      </w:pPr>
+      <w:r>
+        <w:br w:type="page"/>
+      </w:r>
     </w:p>
     <w:p/>
     <w:p>
@@ -34084,6 +34604,7 @@
           <w:szCs w:val="26"/>
         </w:rPr>
       </w:pPr>
+      <w:bookmarkStart w:id="69" w:name="_Toc93016671"/>
       <w:r>
         <w:rPr>
           <w:b/>
@@ -34093,9 +34614,9 @@
         </w:rPr>
         <w:t>KẾT LUẬ</w:t>
       </w:r>
-      <w:bookmarkEnd w:id="53"/>
-      <w:bookmarkEnd w:id="54"/>
-      <w:bookmarkEnd w:id="55"/>
+      <w:bookmarkEnd w:id="59"/>
+      <w:bookmarkEnd w:id="60"/>
+      <w:bookmarkEnd w:id="61"/>
       <w:r>
         <w:rPr>
           <w:b/>
@@ -34105,8 +34626,8 @@
         </w:rPr>
         <w:t>N</w:t>
       </w:r>
-      <w:bookmarkEnd w:id="56"/>
-      <w:bookmarkEnd w:id="57"/>
+      <w:bookmarkEnd w:id="62"/>
+      <w:bookmarkEnd w:id="69"/>
     </w:p>
     <w:p>
       <w:pPr>
@@ -34369,11 +34890,11 @@
           <w:szCs w:val="26"/>
         </w:rPr>
       </w:pPr>
-      <w:bookmarkStart w:id="58" w:name="_Toc478234506"/>
-      <w:bookmarkStart w:id="59" w:name="_Toc478235366"/>
-      <w:bookmarkStart w:id="60" w:name="_Toc478235435"/>
-      <w:bookmarkStart w:id="61" w:name="_Toc478562151"/>
-      <w:bookmarkStart w:id="62" w:name="_Toc478733616"/>
+      <w:bookmarkStart w:id="70" w:name="_Toc478234506"/>
+      <w:bookmarkStart w:id="71" w:name="_Toc478235366"/>
+      <w:bookmarkStart w:id="72" w:name="_Toc478235435"/>
+      <w:bookmarkStart w:id="73" w:name="_Toc478562151"/>
+      <w:bookmarkStart w:id="74" w:name="_Toc93016672"/>
       <w:r>
         <w:rPr>
           <w:rFonts w:ascii="Times New Roman" w:hAnsi="Times New Roman" w:cs="Times New Roman"/>
@@ -34382,11 +34903,11 @@
         </w:rPr>
         <w:t>TÀI LIỆU THAM KHẢO</w:t>
       </w:r>
-      <w:bookmarkEnd w:id="58"/>
-      <w:bookmarkEnd w:id="59"/>
-      <w:bookmarkEnd w:id="60"/>
-      <w:bookmarkEnd w:id="61"/>
-      <w:bookmarkEnd w:id="62"/>
+      <w:bookmarkEnd w:id="70"/>
+      <w:bookmarkEnd w:id="71"/>
+      <w:bookmarkEnd w:id="72"/>
+      <w:bookmarkEnd w:id="73"/>
+      <w:bookmarkEnd w:id="74"/>
     </w:p>
     <w:p>
       <w:pPr>
@@ -38900,6 +39421,7 @@
     <w:lsdException w:name="HTML Sample" w:semiHidden="1" w:unhideWhenUsed="1"/>
     <w:lsdException w:name="HTML Typewriter" w:semiHidden="1" w:unhideWhenUsed="1"/>
     <w:lsdException w:name="HTML Variable" w:semiHidden="1" w:unhideWhenUsed="1"/>
+    <w:lsdException w:name="Normal Table" w:semiHidden="1" w:unhideWhenUsed="1"/>
     <w:lsdException w:name="annotation subject" w:semiHidden="1" w:unhideWhenUsed="1"/>
     <w:lsdException w:name="No List" w:semiHidden="1" w:unhideWhenUsed="1"/>
     <w:lsdException w:name="Outline List 1" w:semiHidden="1" w:unhideWhenUsed="1"/>
@@ -38942,8 +39464,11 @@
     <w:lsdException w:name="Table Contemporary" w:semiHidden="1" w:unhideWhenUsed="1"/>
     <w:lsdException w:name="Table Elegant" w:semiHidden="1" w:unhideWhenUsed="1"/>
     <w:lsdException w:name="Table Professional" w:semiHidden="1" w:unhideWhenUsed="1"/>
+    <w:lsdException w:name="Table Subtle 1" w:semiHidden="1" w:unhideWhenUsed="1"/>
     <w:lsdException w:name="Table Subtle 2" w:semiHidden="1" w:unhideWhenUsed="1"/>
     <w:lsdException w:name="Table Web 1" w:semiHidden="1" w:unhideWhenUsed="1"/>
+    <w:lsdException w:name="Table Web 2" w:semiHidden="1" w:unhideWhenUsed="1"/>
+    <w:lsdException w:name="Table Web 3" w:semiHidden="1" w:unhideWhenUsed="1"/>
     <w:lsdException w:name="Balloon Text" w:semiHidden="1" w:unhideWhenUsed="1"/>
     <w:lsdException w:name="Table Grid" w:uiPriority="39"/>
     <w:lsdException w:name="Table Theme" w:semiHidden="1" w:unhideWhenUsed="1"/>

</xml_diff>